<commit_message>
update design document and change documentation files
</commit_message>
<xml_diff>
--- a/Design Document.docx
+++ b/Design Document.docx
@@ -713,14 +713,70 @@
           <w:rFonts w:ascii="Adobe Fan Heiti Std B" w:eastAsia="Adobe Fan Heiti Std B" w:hAnsi="Adobe Fan Heiti Std B"/>
           <w:lang w:eastAsia="en-IN"/>
         </w:rPr>
-        <w:t xml:space="preserve"> Generally a shingle size of around 9 is chosen for research articles.</w:t>
-      </w:r>
-      <w:r>
-        <w:rPr>
-          <w:rFonts w:ascii="Adobe Fan Heiti Std B" w:eastAsia="Adobe Fan Heiti Std B" w:hAnsi="Adobe Fan Heiti Std B"/>
-          <w:lang w:eastAsia="en-IN"/>
-        </w:rPr>
-        <w:t xml:space="preserve"> An incidence matrix is built with these shingles and minhashing is applied on it to get a signature matrix. Minhashing compresses the document vectors to give signatures that have lesser number of rows. In the lsh part, this signature matrix is divide into bands with a certain number rows in each band. Each band is hashed into buckets</w:t>
+        <w:t xml:space="preserve"> </w:t>
+      </w:r>
+      <w:r>
+        <w:rPr>
+          <w:rFonts w:ascii="Adobe Fan Heiti Std B" w:eastAsia="Adobe Fan Heiti Std B" w:hAnsi="Adobe Fan Heiti Std B"/>
+          <w:lang w:eastAsia="en-IN"/>
+        </w:rPr>
+        <w:t>Generally,</w:t>
+      </w:r>
+      <w:r>
+        <w:rPr>
+          <w:rFonts w:ascii="Adobe Fan Heiti Std B" w:eastAsia="Adobe Fan Heiti Std B" w:hAnsi="Adobe Fan Heiti Std B"/>
+          <w:lang w:eastAsia="en-IN"/>
+        </w:rPr>
+        <w:t xml:space="preserve"> a shingle size of around 9 is chosen for research articles.</w:t>
+      </w:r>
+      <w:r>
+        <w:rPr>
+          <w:rFonts w:ascii="Adobe Fan Heiti Std B" w:eastAsia="Adobe Fan Heiti Std B" w:hAnsi="Adobe Fan Heiti Std B"/>
+          <w:lang w:eastAsia="en-IN"/>
+        </w:rPr>
+        <w:t xml:space="preserve"> An incidence matrix is built with these shingles and </w:t>
+      </w:r>
+      <w:r>
+        <w:rPr>
+          <w:rFonts w:ascii="Adobe Fan Heiti Std B" w:eastAsia="Adobe Fan Heiti Std B" w:hAnsi="Adobe Fan Heiti Std B"/>
+          <w:lang w:eastAsia="en-IN"/>
+        </w:rPr>
+        <w:t>M</w:t>
+      </w:r>
+      <w:r>
+        <w:rPr>
+          <w:rFonts w:ascii="Adobe Fan Heiti Std B" w:eastAsia="Adobe Fan Heiti Std B" w:hAnsi="Adobe Fan Heiti Std B"/>
+          <w:lang w:eastAsia="en-IN"/>
+        </w:rPr>
+        <w:t xml:space="preserve">inhashing is applied on it to get a signature matrix. Minhashing compresses the document vectors to give signatures that have lesser number of rows. In the lsh part, this signature matrix is </w:t>
+      </w:r>
+      <w:r>
+        <w:rPr>
+          <w:rFonts w:ascii="Adobe Fan Heiti Std B" w:eastAsia="Adobe Fan Heiti Std B" w:hAnsi="Adobe Fan Heiti Std B"/>
+          <w:lang w:eastAsia="en-IN"/>
+        </w:rPr>
+        <w:t>divided</w:t>
+      </w:r>
+      <w:r>
+        <w:rPr>
+          <w:rFonts w:ascii="Adobe Fan Heiti Std B" w:eastAsia="Adobe Fan Heiti Std B" w:hAnsi="Adobe Fan Heiti Std B"/>
+          <w:lang w:eastAsia="en-IN"/>
+        </w:rPr>
+        <w:t xml:space="preserve"> into bands with a </w:t>
+      </w:r>
+      <w:r>
+        <w:rPr>
+          <w:rFonts w:ascii="Adobe Fan Heiti Std B" w:eastAsia="Adobe Fan Heiti Std B" w:hAnsi="Adobe Fan Heiti Std B"/>
+          <w:lang w:eastAsia="en-IN"/>
+        </w:rPr>
+        <w:t>certain number of</w:t>
+      </w:r>
+      <w:r>
+        <w:rPr>
+          <w:rFonts w:ascii="Adobe Fan Heiti Std B" w:eastAsia="Adobe Fan Heiti Std B" w:hAnsi="Adobe Fan Heiti Std B"/>
+          <w:lang w:eastAsia="en-IN"/>
+        </w:rPr>
+        <w:t xml:space="preserve"> rows in each band. Each band is hashed into buckets</w:t>
       </w:r>
       <w:r>
         <w:rPr>
@@ -843,7 +899,21 @@
           <w:rFonts w:ascii="Adobe Fan Heiti Std B" w:eastAsia="Adobe Fan Heiti Std B" w:hAnsi="Adobe Fan Heiti Std B"/>
           <w:lang w:eastAsia="en-IN"/>
         </w:rPr>
-        <w:t xml:space="preserve">of which 95 documents are short answers given by 19 participants to 5 questions related to Computer Science. These answers were copy pasted from given wikipedia articles </w:t>
+        <w:t xml:space="preserve">of which 95 documents are short answers given by 19 participants to 5 questions related to Computer Science. These answers were copy pasted from given </w:t>
+      </w:r>
+      <w:r>
+        <w:rPr>
+          <w:rFonts w:ascii="Adobe Fan Heiti Std B" w:eastAsia="Adobe Fan Heiti Std B" w:hAnsi="Adobe Fan Heiti Std B"/>
+          <w:lang w:eastAsia="en-IN"/>
+        </w:rPr>
+        <w:t>Wikipedia</w:t>
+      </w:r>
+      <w:r>
+        <w:rPr>
+          <w:rFonts w:ascii="Adobe Fan Heiti Std B" w:eastAsia="Adobe Fan Heiti Std B" w:hAnsi="Adobe Fan Heiti Std B"/>
+          <w:lang w:eastAsia="en-IN"/>
+        </w:rPr>
+        <w:t xml:space="preserve"> articles </w:t>
       </w:r>
       <w:r>
         <w:rPr>
@@ -901,22 +971,55 @@
           <w:rFonts w:ascii="Adobe Fan Heiti Std B" w:eastAsia="Adobe Fan Heiti Std B" w:hAnsi="Adobe Fan Heiti Std B"/>
           <w:lang w:eastAsia="en-IN"/>
         </w:rPr>
-        <w:t>Data Structures used are pandas.DataFrame</w:t>
-      </w:r>
-      <w:r>
-        <w:rPr>
-          <w:rFonts w:ascii="Adobe Fan Heiti Std B" w:eastAsia="Adobe Fan Heiti Std B" w:hAnsi="Adobe Fan Heiti Std B"/>
-          <w:lang w:eastAsia="en-IN"/>
-        </w:rPr>
-        <w:t xml:space="preserve"> for storing incidence matrix and signature matrix,</w:t>
-      </w:r>
-      <w:r>
-        <w:rPr>
-          <w:rFonts w:ascii="Adobe Fan Heiti Std B" w:eastAsia="Adobe Fan Heiti Std B" w:hAnsi="Adobe Fan Heiti Std B"/>
-          <w:lang w:eastAsia="en-IN"/>
-        </w:rPr>
-        <w:t xml:space="preserve"> </w:t>
-      </w:r>
+        <w:t xml:space="preserve">Data Structures used </w:t>
+      </w:r>
+      <w:r>
+        <w:rPr>
+          <w:rFonts w:ascii="Adobe Fan Heiti Std B" w:eastAsia="Adobe Fan Heiti Std B" w:hAnsi="Adobe Fan Heiti Std B"/>
+          <w:lang w:eastAsia="en-IN"/>
+        </w:rPr>
+        <w:t>are:</w:t>
+      </w:r>
+    </w:p>
+    <w:p>
+      <w:pPr>
+        <w:pStyle w:val="ListParagraph"/>
+        <w:numPr>
+          <w:ilvl w:val="0"/>
+          <w:numId w:val="5"/>
+        </w:numPr>
+        <w:rPr>
+          <w:rFonts w:ascii="Adobe Fan Heiti Std B" w:eastAsia="Adobe Fan Heiti Std B" w:hAnsi="Adobe Fan Heiti Std B"/>
+          <w:lang w:eastAsia="en-IN"/>
+        </w:rPr>
+      </w:pPr>
+      <w:r>
+        <w:rPr>
+          <w:rFonts w:ascii="Adobe Fan Heiti Std B" w:eastAsia="Adobe Fan Heiti Std B" w:hAnsi="Adobe Fan Heiti Std B"/>
+          <w:lang w:eastAsia="en-IN"/>
+        </w:rPr>
+        <w:t>pandas.DataFrame</w:t>
+      </w:r>
+      <w:r>
+        <w:rPr>
+          <w:rFonts w:ascii="Adobe Fan Heiti Std B" w:eastAsia="Adobe Fan Heiti Std B" w:hAnsi="Adobe Fan Heiti Std B"/>
+          <w:lang w:eastAsia="en-IN"/>
+        </w:rPr>
+        <w:t xml:space="preserve"> for storing incidence matrix and signature matrix</w:t>
+      </w:r>
+    </w:p>
+    <w:p>
+      <w:pPr>
+        <w:pStyle w:val="ListParagraph"/>
+        <w:numPr>
+          <w:ilvl w:val="0"/>
+          <w:numId w:val="5"/>
+        </w:numPr>
+        <w:rPr>
+          <w:rFonts w:ascii="Adobe Fan Heiti Std B" w:eastAsia="Adobe Fan Heiti Std B" w:hAnsi="Adobe Fan Heiti Std B"/>
+          <w:lang w:eastAsia="en-IN"/>
+        </w:rPr>
+      </w:pPr>
       <w:r>
         <w:rPr>
           <w:rFonts w:ascii="Adobe Fan Heiti Std B" w:eastAsia="Adobe Fan Heiti Std B" w:hAnsi="Adobe Fan Heiti Std B"/>
@@ -936,7 +1039,27 @@
           <w:rFonts w:ascii="Adobe Fan Heiti Std B" w:eastAsia="Adobe Fan Heiti Std B" w:hAnsi="Adobe Fan Heiti Std B"/>
           <w:lang w:eastAsia="en-IN"/>
         </w:rPr>
-        <w:t xml:space="preserve"> for storing similar files to be returned to the user and python</w:t>
+        <w:t xml:space="preserve"> for storing similar files to be returned to the user</w:t>
+      </w:r>
+    </w:p>
+    <w:p>
+      <w:pPr>
+        <w:pStyle w:val="ListParagraph"/>
+        <w:numPr>
+          <w:ilvl w:val="0"/>
+          <w:numId w:val="5"/>
+        </w:numPr>
+        <w:rPr>
+          <w:rFonts w:ascii="Adobe Fan Heiti Std B" w:eastAsia="Adobe Fan Heiti Std B" w:hAnsi="Adobe Fan Heiti Std B"/>
+          <w:lang w:eastAsia="en-IN"/>
+        </w:rPr>
+      </w:pPr>
+      <w:r>
+        <w:rPr>
+          <w:rFonts w:ascii="Adobe Fan Heiti Std B" w:eastAsia="Adobe Fan Heiti Std B" w:hAnsi="Adobe Fan Heiti Std B"/>
+          <w:lang w:eastAsia="en-IN"/>
+        </w:rPr>
+        <w:t>python</w:t>
       </w:r>
       <w:r>
         <w:rPr>
@@ -950,25 +1073,28 @@
           <w:rFonts w:ascii="Adobe Fan Heiti Std B" w:eastAsia="Adobe Fan Heiti Std B" w:hAnsi="Adobe Fan Heiti Std B"/>
           <w:lang w:eastAsia="en-IN"/>
         </w:rPr>
-        <w:t xml:space="preserve"> for buckets.</w:t>
-      </w:r>
-    </w:p>
-    <w:p>
-      <w:pPr>
-        <w:rPr>
-          <w:sz w:val="24"/>
-          <w:szCs w:val="24"/>
-          <w:lang w:eastAsia="en-IN"/>
-        </w:rPr>
-      </w:pPr>
-    </w:p>
-    <w:p>
-      <w:pPr>
-        <w:rPr>
-          <w:rFonts w:ascii="Adobe Fan Heiti Std B" w:eastAsia="Adobe Fan Heiti Std B" w:hAnsi="Adobe Fan Heiti Std B"/>
-          <w:lang w:eastAsia="en-IN"/>
-        </w:rPr>
-      </w:pPr>
+        <w:t xml:space="preserve"> for buckets</w:t>
+      </w:r>
+    </w:p>
+    <w:p>
+      <w:pPr>
+        <w:pStyle w:val="ListParagraph"/>
+        <w:numPr>
+          <w:ilvl w:val="0"/>
+          <w:numId w:val="5"/>
+        </w:numPr>
+        <w:rPr>
+          <w:rFonts w:ascii="Adobe Fan Heiti Std B" w:eastAsia="Adobe Fan Heiti Std B" w:hAnsi="Adobe Fan Heiti Std B"/>
+          <w:lang w:eastAsia="en-IN"/>
+        </w:rPr>
+      </w:pPr>
+      <w:r>
+        <w:rPr>
+          <w:rFonts w:ascii="Adobe Fan Heiti Std B" w:eastAsia="Adobe Fan Heiti Std B" w:hAnsi="Adobe Fan Heiti Std B"/>
+          <w:lang w:eastAsia="en-IN"/>
+        </w:rPr>
+        <w:t>python set for finding jaccard similarity</w:t>
+      </w:r>
     </w:p>
     <w:p>
       <w:pPr>
@@ -1343,15 +1469,7 @@
                           <w:szCs w:val="24"/>
                           <w:lang w:eastAsia="en-IN"/>
                         </w:rPr>
-                        <w:t>Folder structure</w:t>
-                      </w:r>
-                      <w:r>
-                        <w:rPr>
-                          <w:sz w:val="24"/>
-                          <w:szCs w:val="24"/>
-                          <w:lang w:eastAsia="en-IN"/>
-                        </w:rPr>
-                        <w:t>:</w:t>
+                        <w:t>Folder structure:</w:t>
                       </w:r>
                     </w:p>
                     <w:p>
@@ -1713,7 +1831,21 @@
             <w:rStyle w:val="Hyperlink"/>
             <w:lang w:eastAsia="en-IN"/>
           </w:rPr>
-          <w:t>docs\_build\html\index.html</w:t>
+          <w:t>docs\_build\h</w:t>
+        </w:r>
+        <w:r>
+          <w:rPr>
+            <w:rStyle w:val="Hyperlink"/>
+            <w:lang w:eastAsia="en-IN"/>
+          </w:rPr>
+          <w:t>t</w:t>
+        </w:r>
+        <w:r>
+          <w:rPr>
+            <w:rStyle w:val="Hyperlink"/>
+            <w:lang w:eastAsia="en-IN"/>
+          </w:rPr>
+          <w:t>ml\index.html</w:t>
         </w:r>
       </w:hyperlink>
     </w:p>
@@ -1741,8 +1873,6 @@
         </w:rPr>
         <w:t xml:space="preserve">Working </w:t>
       </w:r>
-      <w:bookmarkStart w:id="0" w:name="_GoBack"/>
-      <w:bookmarkEnd w:id="0"/>
       <w:r>
         <w:rPr>
           <w:sz w:val="28"/>
@@ -1797,7 +1927,21 @@
           <w:rFonts w:ascii="Adobe Fan Heiti Std B" w:eastAsia="Adobe Fan Heiti Std B" w:hAnsi="Adobe Fan Heiti Std B"/>
           <w:lang w:eastAsia="en-IN"/>
         </w:rPr>
-        <w:t xml:space="preserve">The shingling module takes the text documents and performs preprocessing like case normalization, removal of </w:t>
+        <w:t xml:space="preserve">The shingling module takes the text documents and performs </w:t>
+      </w:r>
+      <w:r>
+        <w:rPr>
+          <w:rFonts w:ascii="Adobe Fan Heiti Std B" w:eastAsia="Adobe Fan Heiti Std B" w:hAnsi="Adobe Fan Heiti Std B"/>
+          <w:lang w:eastAsia="en-IN"/>
+        </w:rPr>
+        <w:t>pre-processing</w:t>
+      </w:r>
+      <w:r>
+        <w:rPr>
+          <w:rFonts w:ascii="Adobe Fan Heiti Std B" w:eastAsia="Adobe Fan Heiti Std B" w:hAnsi="Adobe Fan Heiti Std B"/>
+          <w:lang w:eastAsia="en-IN"/>
+        </w:rPr>
+        <w:t xml:space="preserve"> like case normalization, removal of </w:t>
       </w:r>
       <w:r>
         <w:rPr>
@@ -1818,7 +1962,21 @@
           <w:rFonts w:ascii="Adobe Fan Heiti Std B" w:eastAsia="Adobe Fan Heiti Std B" w:hAnsi="Adobe Fan Heiti Std B" w:cstheme="majorHAnsi"/>
           <w:lang w:eastAsia="en-IN"/>
         </w:rPr>
-        <w:t>Then shingles from each document are created and added to the incidence matrix. The incidence matrix is a dataframe with a shape of no of shingles x no of documents. It has 1 when a shingle is present in a document and 0 if not at the a respective position of the dataframe.</w:t>
+        <w:t xml:space="preserve">Then shingles from each document are created and added to the incidence matrix. The incidence matrix is a dataframe with a shape of no of shingles x no of documents. It has 1 when a shingle is present in a document and 0 if not at </w:t>
+      </w:r>
+      <w:r>
+        <w:rPr>
+          <w:rFonts w:ascii="Adobe Fan Heiti Std B" w:eastAsia="Adobe Fan Heiti Std B" w:hAnsi="Adobe Fan Heiti Std B" w:cstheme="majorHAnsi"/>
+          <w:lang w:eastAsia="en-IN"/>
+        </w:rPr>
+        <w:t>a</w:t>
+      </w:r>
+      <w:r>
+        <w:rPr>
+          <w:rFonts w:ascii="Adobe Fan Heiti Std B" w:eastAsia="Adobe Fan Heiti Std B" w:hAnsi="Adobe Fan Heiti Std B" w:cstheme="majorHAnsi"/>
+          <w:lang w:eastAsia="en-IN"/>
+        </w:rPr>
+        <w:t xml:space="preserve"> respective position of the dataframe.</w:t>
       </w:r>
     </w:p>
     <w:p>
@@ -1900,36 +2058,66 @@
         </w:rPr>
         <w:t>Hashes[k] is the kth hash function.</w:t>
       </w:r>
-    </w:p>
-    <w:p>
-      <w:pPr>
+      <w:r>
         <w:rPr>
           <w:rFonts w:ascii="Adobe Fan Heiti Std B" w:eastAsia="Adobe Fan Heiti Std B" w:hAnsi="Adobe Fan Heiti Std B" w:cstheme="majorHAnsi"/>
           <w:lang w:eastAsia="en-IN"/>
         </w:rPr>
-      </w:pPr>
+        <w:t xml:space="preserve"> </w:t>
+      </w:r>
       <w:r>
         <w:rPr>
           <w:rFonts w:ascii="Adobe Fan Heiti Std B" w:eastAsia="Adobe Fan Heiti Std B" w:hAnsi="Adobe Fan Heiti Std B" w:cstheme="majorHAnsi"/>
           <w:lang w:eastAsia="en-IN"/>
         </w:rPr>
-        <w:t xml:space="preserve">Each hash function has return the value as </w:t>
+        <w:t xml:space="preserve">Each hash function </w:t>
       </w:r>
       <w:r>
         <w:rPr>
           <w:rFonts w:ascii="Adobe Fan Heiti Std B" w:eastAsia="Adobe Fan Heiti Std B" w:hAnsi="Adobe Fan Heiti Std B" w:cstheme="majorHAnsi"/>
-          <w:b/>
-          <w:bCs/>
-          <w:lang w:eastAsia="en-IN"/>
-        </w:rPr>
-        <w:t>(ax+b)%c</w:t>
+          <w:lang w:eastAsia="en-IN"/>
+        </w:rPr>
+        <w:t>will</w:t>
       </w:r>
       <w:r>
         <w:rPr>
           <w:rFonts w:ascii="Adobe Fan Heiti Std B" w:eastAsia="Adobe Fan Heiti Std B" w:hAnsi="Adobe Fan Heiti Std B" w:cstheme="majorHAnsi"/>
           <w:lang w:eastAsia="en-IN"/>
         </w:rPr>
-        <w:t xml:space="preserve"> where a and b are &gt;0 and c is equal to number of shingles.</w:t>
+        <w:t xml:space="preserve"> return the value as </w:t>
+      </w:r>
+      <m:oMath>
+        <m:r>
+          <m:rPr>
+            <m:sty m:val="bi"/>
+          </m:rPr>
+          <w:rPr>
+            <w:rFonts w:ascii="Cambria Math" w:eastAsia="Adobe Fan Heiti Std B" w:hAnsi="Cambria Math" w:cstheme="majorHAnsi"/>
+            <w:lang w:eastAsia="en-IN"/>
+          </w:rPr>
+          <m:t>(ax+b)%c</m:t>
+        </m:r>
+        <m:r>
+          <w:rPr>
+            <w:rFonts w:ascii="Cambria Math" w:eastAsia="Adobe Fan Heiti Std B" w:hAnsi="Cambria Math" w:cstheme="majorHAnsi"/>
+            <w:lang w:eastAsia="en-IN"/>
+          </w:rPr>
+          <m:t xml:space="preserve"> </m:t>
+        </m:r>
+      </m:oMath>
+      <w:r>
+        <w:rPr>
+          <w:rFonts w:ascii="Adobe Fan Heiti Std B" w:eastAsia="Adobe Fan Heiti Std B" w:hAnsi="Adobe Fan Heiti Std B" w:cstheme="majorHAnsi"/>
+          <w:lang w:eastAsia="en-IN"/>
+        </w:rPr>
+        <w:t xml:space="preserve"> </w:t>
+      </w:r>
+      <w:r>
+        <w:rPr>
+          <w:rFonts w:ascii="Adobe Fan Heiti Std B" w:eastAsia="Adobe Fan Heiti Std B" w:hAnsi="Adobe Fan Heiti Std B" w:cstheme="majorHAnsi"/>
+          <w:lang w:eastAsia="en-IN"/>
+        </w:rPr>
+        <w:t>where a and b are &gt;0 and c is equal to number of shingles.</w:t>
       </w:r>
     </w:p>
     <w:p>
@@ -2044,7 +2232,21 @@
           <w:rFonts w:ascii="Adobe Fan Heiti Std B" w:eastAsia="Adobe Fan Heiti Std B" w:hAnsi="Adobe Fan Heiti Std B" w:cstheme="majorHAnsi"/>
           <w:lang w:eastAsia="en-IN"/>
         </w:rPr>
-        <w:t xml:space="preserve"> already present. In this way number of rows is decreased from number of shingles to h(no of hash functions). The reason this is done is because</w:t>
+        <w:t xml:space="preserve"> already present. In this way number of rows is decreased from number of shingles to </w:t>
+      </w:r>
+      <w:r>
+        <w:rPr>
+          <w:rFonts w:ascii="Adobe Fan Heiti Std B" w:eastAsia="Adobe Fan Heiti Std B" w:hAnsi="Adobe Fan Heiti Std B" w:cstheme="majorHAnsi"/>
+          <w:lang w:eastAsia="en-IN"/>
+        </w:rPr>
+        <w:t>h (</w:t>
+      </w:r>
+      <w:r>
+        <w:rPr>
+          <w:rFonts w:ascii="Adobe Fan Heiti Std B" w:eastAsia="Adobe Fan Heiti Std B" w:hAnsi="Adobe Fan Heiti Std B" w:cstheme="majorHAnsi"/>
+          <w:lang w:eastAsia="en-IN"/>
+        </w:rPr>
+        <w:t>no of hash functions). The reason this is done is because</w:t>
       </w:r>
     </w:p>
     <w:p>
@@ -2156,7 +2358,35 @@
           <w:rFonts w:ascii="Adobe Fan Heiti Std B" w:eastAsia="Adobe Fan Heiti Std B" w:hAnsi="Adobe Fan Heiti Std B"/>
           <w:lang w:eastAsia="en-IN"/>
         </w:rPr>
-        <w:t xml:space="preserve">A hash function is used to hash each band. While hashing a particular band, parts of each document are hashed into a set of buckets. For different bands different set of buckets are used. Each bucket list is a dictionary having hash values as the keys and list of document id’s as values. So, documents with exactly same signature in a band end up in the same bucket of that band. These documents are </w:t>
+        <w:t xml:space="preserve">A hash function is used to hash each band. While hashing a particular band, parts of each document are hashed into a set of buckets. For different bands different set of buckets are used. Each </w:t>
+      </w:r>
+      <w:r>
+        <w:rPr>
+          <w:rFonts w:ascii="Adobe Fan Heiti Std B" w:eastAsia="Adobe Fan Heiti Std B" w:hAnsi="Adobe Fan Heiti Std B"/>
+          <w:lang w:eastAsia="en-IN"/>
+        </w:rPr>
+        <w:t xml:space="preserve">set of </w:t>
+      </w:r>
+      <w:r>
+        <w:rPr>
+          <w:rFonts w:ascii="Adobe Fan Heiti Std B" w:eastAsia="Adobe Fan Heiti Std B" w:hAnsi="Adobe Fan Heiti Std B"/>
+          <w:lang w:eastAsia="en-IN"/>
+        </w:rPr>
+        <w:t>bucket</w:t>
+      </w:r>
+      <w:r>
+        <w:rPr>
+          <w:rFonts w:ascii="Adobe Fan Heiti Std B" w:eastAsia="Adobe Fan Heiti Std B" w:hAnsi="Adobe Fan Heiti Std B"/>
+          <w:lang w:eastAsia="en-IN"/>
+        </w:rPr>
+        <w:t xml:space="preserve">s </w:t>
+      </w:r>
+      <w:r>
+        <w:rPr>
+          <w:rFonts w:ascii="Adobe Fan Heiti Std B" w:eastAsia="Adobe Fan Heiti Std B" w:hAnsi="Adobe Fan Heiti Std B"/>
+          <w:lang w:eastAsia="en-IN"/>
+        </w:rPr>
+        <w:t xml:space="preserve">is a dictionary having hash values as the keys and list of document id’s as values. So, documents with exactly same signature in a band end up in the same bucket of that band. These documents are </w:t>
       </w:r>
       <w:r>
         <w:rPr>
@@ -2223,8 +2453,1817 @@
     </w:p>
     <w:p>
       <w:pPr>
-        <w:rPr>
-          <w:rFonts w:ascii="Adobe Fan Heiti Std B" w:eastAsia="Adobe Fan Heiti Std B" w:hAnsi="Adobe Fan Heiti Std B"/>
+        <w:spacing w:line="240" w:lineRule="auto"/>
+        <w:rPr>
+          <w:rFonts w:ascii="Adobe Fan Heiti Std B" w:eastAsia="Adobe Fan Heiti Std B" w:hAnsi="Adobe Fan Heiti Std B"/>
+          <w:lang w:eastAsia="en-IN"/>
+        </w:rPr>
+      </w:pPr>
+      <w:r>
+        <w:rPr>
+          <w:rFonts w:ascii="Adobe Fan Heiti Std B" w:eastAsia="Adobe Fan Heiti Std B" w:hAnsi="Adobe Fan Heiti Std B"/>
+          <w:lang w:eastAsia="en-IN"/>
+        </w:rPr>
+        <w:t>incidence matrix: 81 sec (1.5 min approx)</w:t>
+      </w:r>
+    </w:p>
+    <w:p>
+      <w:pPr>
+        <w:spacing w:line="240" w:lineRule="auto"/>
+        <w:rPr>
+          <w:rFonts w:ascii="Adobe Fan Heiti Std B" w:eastAsia="Adobe Fan Heiti Std B" w:hAnsi="Adobe Fan Heiti Std B"/>
+          <w:lang w:eastAsia="en-IN"/>
+        </w:rPr>
+      </w:pPr>
+      <w:r>
+        <w:rPr>
+          <w:rFonts w:ascii="Adobe Fan Heiti Std B" w:eastAsia="Adobe Fan Heiti Std B" w:hAnsi="Adobe Fan Heiti Std B"/>
+          <w:lang w:eastAsia="en-IN"/>
+        </w:rPr>
+        <w:t xml:space="preserve">    k: 4</w:t>
+      </w:r>
+    </w:p>
+    <w:p>
+      <w:pPr>
+        <w:spacing w:line="240" w:lineRule="auto"/>
+        <w:rPr>
+          <w:rFonts w:ascii="Adobe Fan Heiti Std B" w:eastAsia="Adobe Fan Heiti Std B" w:hAnsi="Adobe Fan Heiti Std B"/>
+          <w:lang w:eastAsia="en-IN"/>
+        </w:rPr>
+      </w:pPr>
+      <w:r>
+        <w:rPr>
+          <w:rFonts w:ascii="Adobe Fan Heiti Std B" w:eastAsia="Adobe Fan Heiti Std B" w:hAnsi="Adobe Fan Heiti Std B"/>
+          <w:noProof/>
+          <w:lang w:eastAsia="en-IN"/>
+        </w:rPr>
+        <mc:AlternateContent>
+          <mc:Choice Requires="wps">
+            <w:drawing>
+              <wp:anchor distT="45720" distB="45720" distL="114300" distR="114300" simplePos="0" relativeHeight="251661312" behindDoc="0" locked="0" layoutInCell="1" allowOverlap="1" wp14:anchorId="2A59DD7E" wp14:editId="56BCADB7">
+                <wp:simplePos x="0" y="0"/>
+                <wp:positionH relativeFrom="margin">
+                  <wp:posOffset>3165036</wp:posOffset>
+                </wp:positionH>
+                <wp:positionV relativeFrom="paragraph">
+                  <wp:posOffset>275248</wp:posOffset>
+                </wp:positionV>
+                <wp:extent cx="3070860" cy="1404620"/>
+                <wp:effectExtent l="0" t="0" r="0" b="0"/>
+                <wp:wrapSquare wrapText="bothSides"/>
+                <wp:docPr id="3" name="Text Box 2"/>
+                <wp:cNvGraphicFramePr>
+                  <a:graphicFrameLocks xmlns:a="http://schemas.openxmlformats.org/drawingml/2006/main"/>
+                </wp:cNvGraphicFramePr>
+                <a:graphic xmlns:a="http://schemas.openxmlformats.org/drawingml/2006/main">
+                  <a:graphicData uri="http://schemas.microsoft.com/office/word/2010/wordprocessingShape">
+                    <wps:wsp>
+                      <wps:cNvSpPr txBox="1">
+                        <a:spLocks noChangeArrowheads="1"/>
+                      </wps:cNvSpPr>
+                      <wps:spPr bwMode="auto">
+                        <a:xfrm>
+                          <a:off x="0" y="0"/>
+                          <a:ext cx="3070860" cy="1404620"/>
+                        </a:xfrm>
+                        <a:prstGeom prst="rect">
+                          <a:avLst/>
+                        </a:prstGeom>
+                        <a:solidFill>
+                          <a:srgbClr val="FFFFFF"/>
+                        </a:solidFill>
+                        <a:ln w="9525">
+                          <a:noFill/>
+                          <a:miter lim="800000"/>
+                          <a:headEnd/>
+                          <a:tailEnd/>
+                        </a:ln>
+                      </wps:spPr>
+                      <wps:txbx>
+                        <w:txbxContent>
+                          <w:p>
+                            <w:pPr>
+                              <w:spacing w:line="240" w:lineRule="auto"/>
+                              <w:rPr>
+                                <w:rFonts w:ascii="Adobe Fan Heiti Std B" w:eastAsia="Adobe Fan Heiti Std B" w:hAnsi="Adobe Fan Heiti Std B"/>
+                                <w:lang w:eastAsia="en-IN"/>
+                              </w:rPr>
+                            </w:pPr>
+                            <w:r>
+                              <w:rPr>
+                                <w:rFonts w:ascii="Adobe Fan Heiti Std B" w:eastAsia="Adobe Fan Heiti Std B" w:hAnsi="Adobe Fan Heiti Std B"/>
+                                <w:lang w:eastAsia="en-IN"/>
+                              </w:rPr>
+                              <w:t xml:space="preserve">signature matrix: </w:t>
+                            </w:r>
+                            <w:r>
+                              <w:rPr>
+                                <w:rFonts w:ascii="Adobe Fan Heiti Std B" w:eastAsia="Adobe Fan Heiti Std B" w:hAnsi="Adobe Fan Heiti Std B"/>
+                                <w:lang w:eastAsia="en-IN"/>
+                              </w:rPr>
+                              <w:t>2471</w:t>
+                            </w:r>
+                            <w:r>
+                              <w:rPr>
+                                <w:rFonts w:ascii="Adobe Fan Heiti Std B" w:eastAsia="Adobe Fan Heiti Std B" w:hAnsi="Adobe Fan Heiti Std B"/>
+                                <w:lang w:eastAsia="en-IN"/>
+                              </w:rPr>
+                              <w:t xml:space="preserve"> sec (</w:t>
+                            </w:r>
+                            <w:r>
+                              <w:rPr>
+                                <w:rFonts w:ascii="Adobe Fan Heiti Std B" w:eastAsia="Adobe Fan Heiti Std B" w:hAnsi="Adobe Fan Heiti Std B"/>
+                                <w:lang w:eastAsia="en-IN"/>
+                              </w:rPr>
+                              <w:t>41</w:t>
+                            </w:r>
+                            <w:r>
+                              <w:rPr>
+                                <w:rFonts w:ascii="Adobe Fan Heiti Std B" w:eastAsia="Adobe Fan Heiti Std B" w:hAnsi="Adobe Fan Heiti Std B"/>
+                                <w:lang w:eastAsia="en-IN"/>
+                              </w:rPr>
+                              <w:t xml:space="preserve"> min approx)</w:t>
+                            </w:r>
+                          </w:p>
+                          <w:p>
+                            <w:pPr>
+                              <w:spacing w:line="240" w:lineRule="auto"/>
+                              <w:rPr>
+                                <w:rFonts w:ascii="Adobe Fan Heiti Std B" w:eastAsia="Adobe Fan Heiti Std B" w:hAnsi="Adobe Fan Heiti Std B"/>
+                                <w:lang w:eastAsia="en-IN"/>
+                              </w:rPr>
+                            </w:pPr>
+                            <w:r>
+                              <w:rPr>
+                                <w:rFonts w:ascii="Adobe Fan Heiti Std B" w:eastAsia="Adobe Fan Heiti Std B" w:hAnsi="Adobe Fan Heiti Std B"/>
+                                <w:lang w:eastAsia="en-IN"/>
+                              </w:rPr>
+                              <w:t xml:space="preserve">    hash functions: </w:t>
+                            </w:r>
+                            <w:r>
+                              <w:rPr>
+                                <w:rFonts w:ascii="Adobe Fan Heiti Std B" w:eastAsia="Adobe Fan Heiti Std B" w:hAnsi="Adobe Fan Heiti Std B"/>
+                                <w:lang w:eastAsia="en-IN"/>
+                              </w:rPr>
+                              <w:t>100</w:t>
+                            </w:r>
+                          </w:p>
+                          <w:p>
+                            <w:pPr>
+                              <w:spacing w:line="240" w:lineRule="auto"/>
+                              <w:rPr>
+                                <w:rFonts w:ascii="Adobe Fan Heiti Std B" w:eastAsia="Adobe Fan Heiti Std B" w:hAnsi="Adobe Fan Heiti Std B"/>
+                                <w:lang w:eastAsia="en-IN"/>
+                              </w:rPr>
+                            </w:pPr>
+                            <w:r>
+                              <w:rPr>
+                                <w:rFonts w:ascii="Adobe Fan Heiti Std B" w:eastAsia="Adobe Fan Heiti Std B" w:hAnsi="Adobe Fan Heiti Std B"/>
+                                <w:lang w:eastAsia="en-IN"/>
+                              </w:rPr>
+                              <w:t xml:space="preserve">    size: </w:t>
+                            </w:r>
+                            <w:r>
+                              <w:rPr>
+                                <w:rFonts w:ascii="Adobe Fan Heiti Std B" w:eastAsia="Adobe Fan Heiti Std B" w:hAnsi="Adobe Fan Heiti Std B"/>
+                                <w:lang w:eastAsia="en-IN"/>
+                              </w:rPr>
+                              <w:t>10</w:t>
+                            </w:r>
+                            <w:r>
+                              <w:rPr>
+                                <w:rFonts w:ascii="Adobe Fan Heiti Std B" w:eastAsia="Adobe Fan Heiti Std B" w:hAnsi="Adobe Fan Heiti Std B"/>
+                                <w:lang w:eastAsia="en-IN"/>
+                              </w:rPr>
+                              <w:t>0 x 100</w:t>
+                            </w:r>
+                          </w:p>
+                          <w:p/>
+                        </w:txbxContent>
+                      </wps:txbx>
+                      <wps:bodyPr rot="0" vert="horz" wrap="square" lIns="91440" tIns="45720" rIns="91440" bIns="45720" anchor="t" anchorCtr="0">
+                        <a:spAutoFit/>
+                      </wps:bodyPr>
+                    </wps:wsp>
+                  </a:graphicData>
+                </a:graphic>
+                <wp14:sizeRelH relativeFrom="margin">
+                  <wp14:pctWidth>0</wp14:pctWidth>
+                </wp14:sizeRelH>
+                <wp14:sizeRelV relativeFrom="margin">
+                  <wp14:pctHeight>20000</wp14:pctHeight>
+                </wp14:sizeRelV>
+              </wp:anchor>
+            </w:drawing>
+          </mc:Choice>
+          <mc:Fallback>
+            <w:pict>
+              <v:shape w14:anchorId="2A59DD7E" id="_x0000_s1027" type="#_x0000_t202" style="position:absolute;margin-left:249.2pt;margin-top:21.65pt;width:241.8pt;height:110.6pt;z-index:251661312;visibility:visible;mso-wrap-style:square;mso-width-percent:0;mso-height-percent:200;mso-wrap-distance-left:9pt;mso-wrap-distance-top:3.6pt;mso-wrap-distance-right:9pt;mso-wrap-distance-bottom:3.6pt;mso-position-horizontal:absolute;mso-position-horizontal-relative:margin;mso-position-vertical:absolute;mso-position-vertical-relative:text;mso-width-percent:0;mso-height-percent:200;mso-width-relative:margin;mso-height-relative:margin;v-text-anchor:top" o:gfxdata="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" stroked="f">
+                <v:textbox style="mso-fit-shape-to-text:t">
+                  <w:txbxContent>
+                    <w:p>
+                      <w:pPr>
+                        <w:spacing w:line="240" w:lineRule="auto"/>
+                        <w:rPr>
+                          <w:rFonts w:ascii="Adobe Fan Heiti Std B" w:eastAsia="Adobe Fan Heiti Std B" w:hAnsi="Adobe Fan Heiti Std B"/>
+                          <w:lang w:eastAsia="en-IN"/>
+                        </w:rPr>
+                      </w:pPr>
+                      <w:r>
+                        <w:rPr>
+                          <w:rFonts w:ascii="Adobe Fan Heiti Std B" w:eastAsia="Adobe Fan Heiti Std B" w:hAnsi="Adobe Fan Heiti Std B"/>
+                          <w:lang w:eastAsia="en-IN"/>
+                        </w:rPr>
+                        <w:t xml:space="preserve">signature matrix: </w:t>
+                      </w:r>
+                      <w:r>
+                        <w:rPr>
+                          <w:rFonts w:ascii="Adobe Fan Heiti Std B" w:eastAsia="Adobe Fan Heiti Std B" w:hAnsi="Adobe Fan Heiti Std B"/>
+                          <w:lang w:eastAsia="en-IN"/>
+                        </w:rPr>
+                        <w:t>2471</w:t>
+                      </w:r>
+                      <w:r>
+                        <w:rPr>
+                          <w:rFonts w:ascii="Adobe Fan Heiti Std B" w:eastAsia="Adobe Fan Heiti Std B" w:hAnsi="Adobe Fan Heiti Std B"/>
+                          <w:lang w:eastAsia="en-IN"/>
+                        </w:rPr>
+                        <w:t xml:space="preserve"> sec (</w:t>
+                      </w:r>
+                      <w:r>
+                        <w:rPr>
+                          <w:rFonts w:ascii="Adobe Fan Heiti Std B" w:eastAsia="Adobe Fan Heiti Std B" w:hAnsi="Adobe Fan Heiti Std B"/>
+                          <w:lang w:eastAsia="en-IN"/>
+                        </w:rPr>
+                        <w:t>41</w:t>
+                      </w:r>
+                      <w:r>
+                        <w:rPr>
+                          <w:rFonts w:ascii="Adobe Fan Heiti Std B" w:eastAsia="Adobe Fan Heiti Std B" w:hAnsi="Adobe Fan Heiti Std B"/>
+                          <w:lang w:eastAsia="en-IN"/>
+                        </w:rPr>
+                        <w:t xml:space="preserve"> min approx)</w:t>
+                      </w:r>
+                    </w:p>
+                    <w:p>
+                      <w:pPr>
+                        <w:spacing w:line="240" w:lineRule="auto"/>
+                        <w:rPr>
+                          <w:rFonts w:ascii="Adobe Fan Heiti Std B" w:eastAsia="Adobe Fan Heiti Std B" w:hAnsi="Adobe Fan Heiti Std B"/>
+                          <w:lang w:eastAsia="en-IN"/>
+                        </w:rPr>
+                      </w:pPr>
+                      <w:r>
+                        <w:rPr>
+                          <w:rFonts w:ascii="Adobe Fan Heiti Std B" w:eastAsia="Adobe Fan Heiti Std B" w:hAnsi="Adobe Fan Heiti Std B"/>
+                          <w:lang w:eastAsia="en-IN"/>
+                        </w:rPr>
+                        <w:t xml:space="preserve">    hash functions: </w:t>
+                      </w:r>
+                      <w:r>
+                        <w:rPr>
+                          <w:rFonts w:ascii="Adobe Fan Heiti Std B" w:eastAsia="Adobe Fan Heiti Std B" w:hAnsi="Adobe Fan Heiti Std B"/>
+                          <w:lang w:eastAsia="en-IN"/>
+                        </w:rPr>
+                        <w:t>100</w:t>
+                      </w:r>
+                    </w:p>
+                    <w:p>
+                      <w:pPr>
+                        <w:spacing w:line="240" w:lineRule="auto"/>
+                        <w:rPr>
+                          <w:rFonts w:ascii="Adobe Fan Heiti Std B" w:eastAsia="Adobe Fan Heiti Std B" w:hAnsi="Adobe Fan Heiti Std B"/>
+                          <w:lang w:eastAsia="en-IN"/>
+                        </w:rPr>
+                      </w:pPr>
+                      <w:r>
+                        <w:rPr>
+                          <w:rFonts w:ascii="Adobe Fan Heiti Std B" w:eastAsia="Adobe Fan Heiti Std B" w:hAnsi="Adobe Fan Heiti Std B"/>
+                          <w:lang w:eastAsia="en-IN"/>
+                        </w:rPr>
+                        <w:t xml:space="preserve">    size: </w:t>
+                      </w:r>
+                      <w:r>
+                        <w:rPr>
+                          <w:rFonts w:ascii="Adobe Fan Heiti Std B" w:eastAsia="Adobe Fan Heiti Std B" w:hAnsi="Adobe Fan Heiti Std B"/>
+                          <w:lang w:eastAsia="en-IN"/>
+                        </w:rPr>
+                        <w:t>10</w:t>
+                      </w:r>
+                      <w:r>
+                        <w:rPr>
+                          <w:rFonts w:ascii="Adobe Fan Heiti Std B" w:eastAsia="Adobe Fan Heiti Std B" w:hAnsi="Adobe Fan Heiti Std B"/>
+                          <w:lang w:eastAsia="en-IN"/>
+                        </w:rPr>
+                        <w:t>0 x 100</w:t>
+                      </w:r>
+                    </w:p>
+                    <w:p/>
+                  </w:txbxContent>
+                </v:textbox>
+                <w10:wrap type="square" anchorx="margin"/>
+              </v:shape>
+            </w:pict>
+          </mc:Fallback>
+        </mc:AlternateContent>
+      </w:r>
+      <w:r>
+        <w:rPr>
+          <w:rFonts w:ascii="Adobe Fan Heiti Std B" w:eastAsia="Adobe Fan Heiti Std B" w:hAnsi="Adobe Fan Heiti Std B"/>
+          <w:lang w:eastAsia="en-IN"/>
+        </w:rPr>
+        <w:t xml:space="preserve">    size: 11640 x 100</w:t>
+      </w:r>
+    </w:p>
+    <w:p>
+      <w:pPr>
+        <w:spacing w:line="240" w:lineRule="auto"/>
+        <w:rPr>
+          <w:rFonts w:ascii="Adobe Fan Heiti Std B" w:eastAsia="Adobe Fan Heiti Std B" w:hAnsi="Adobe Fan Heiti Std B"/>
+          <w:lang w:eastAsia="en-IN"/>
+        </w:rPr>
+      </w:pPr>
+      <w:r>
+        <w:rPr>
+          <w:rFonts w:ascii="Adobe Fan Heiti Std B" w:eastAsia="Adobe Fan Heiti Std B" w:hAnsi="Adobe Fan Heiti Std B"/>
+          <w:lang w:eastAsia="en-IN"/>
+        </w:rPr>
+        <w:t>signature matrix: 1636 sec (27 min approx)</w:t>
+      </w:r>
+    </w:p>
+    <w:p>
+      <w:pPr>
+        <w:spacing w:line="240" w:lineRule="auto"/>
+        <w:rPr>
+          <w:rFonts w:ascii="Adobe Fan Heiti Std B" w:eastAsia="Adobe Fan Heiti Std B" w:hAnsi="Adobe Fan Heiti Std B"/>
+          <w:lang w:eastAsia="en-IN"/>
+        </w:rPr>
+      </w:pPr>
+      <w:r>
+        <w:rPr>
+          <w:rFonts w:ascii="Adobe Fan Heiti Std B" w:eastAsia="Adobe Fan Heiti Std B" w:hAnsi="Adobe Fan Heiti Std B"/>
+          <w:lang w:eastAsia="en-IN"/>
+        </w:rPr>
+        <w:t xml:space="preserve">    hash functions: 50</w:t>
+      </w:r>
+    </w:p>
+    <w:p>
+      <w:pPr>
+        <w:spacing w:line="240" w:lineRule="auto"/>
+        <w:rPr>
+          <w:rFonts w:ascii="Adobe Fan Heiti Std B" w:eastAsia="Adobe Fan Heiti Std B" w:hAnsi="Adobe Fan Heiti Std B"/>
+          <w:lang w:eastAsia="en-IN"/>
+        </w:rPr>
+      </w:pPr>
+      <w:r>
+        <w:rPr>
+          <w:rFonts w:ascii="Adobe Fan Heiti Std B" w:eastAsia="Adobe Fan Heiti Std B" w:hAnsi="Adobe Fan Heiti Std B"/>
+          <w:lang w:eastAsia="en-IN"/>
+        </w:rPr>
+        <w:t xml:space="preserve">    size: 50 x 100</w:t>
+      </w:r>
+    </w:p>
+    <w:p>
+      <w:pPr>
+        <w:spacing w:line="240" w:lineRule="auto"/>
+        <w:rPr>
+          <w:rFonts w:ascii="Adobe Fan Heiti Std B" w:eastAsia="Adobe Fan Heiti Std B" w:hAnsi="Adobe Fan Heiti Std B"/>
+          <w:lang w:eastAsia="en-IN"/>
+        </w:rPr>
+      </w:pPr>
+    </w:p>
+    <w:p>
+      <w:pPr>
+        <w:pStyle w:val="Heading2"/>
+        <w:rPr>
+          <w:rFonts w:eastAsia="Adobe Fan Heiti Std B"/>
+          <w:lang w:eastAsia="en-IN"/>
+        </w:rPr>
+      </w:pPr>
+      <w:r>
+        <w:rPr>
+          <w:rFonts w:eastAsia="Adobe Fan Heiti Std B"/>
+          <w:lang w:eastAsia="en-IN"/>
+        </w:rPr>
+        <w:t>Output with different m</w:t>
+      </w:r>
+      <w:r>
+        <w:rPr>
+          <w:rFonts w:eastAsia="Adobe Fan Heiti Std B"/>
+          <w:lang w:eastAsia="en-IN"/>
+        </w:rPr>
+        <w:t>etrics:</w:t>
+      </w:r>
+    </w:p>
+    <w:p>
+      <w:pPr>
+        <w:shd w:val="clear" w:color="auto" w:fill="212121"/>
+        <w:spacing w:after="0" w:line="360" w:lineRule="atLeast"/>
+        <w:rPr>
+          <w:rFonts w:ascii="Consolas" w:eastAsia="Times New Roman" w:hAnsi="Consolas" w:cs="Times New Roman"/>
+          <w:color w:val="EEFFFF"/>
+          <w:sz w:val="23"/>
+          <w:szCs w:val="23"/>
+          <w:lang w:eastAsia="en-IN"/>
+        </w:rPr>
+      </w:pPr>
+      <w:r>
+        <w:rPr>
+          <w:rFonts w:ascii="Consolas" w:eastAsia="Times New Roman" w:hAnsi="Consolas" w:cs="Times New Roman"/>
+          <w:color w:val="EEFFFF"/>
+          <w:sz w:val="23"/>
+          <w:szCs w:val="23"/>
+          <w:lang w:eastAsia="en-IN"/>
+        </w:rPr>
+        <w:t>Enter file </w:t>
+      </w:r>
+      <w:r>
+        <w:rPr>
+          <w:rFonts w:ascii="Consolas" w:eastAsia="Times New Roman" w:hAnsi="Consolas" w:cs="Times New Roman"/>
+          <w:color w:val="82AAFF"/>
+          <w:sz w:val="23"/>
+          <w:szCs w:val="23"/>
+          <w:lang w:eastAsia="en-IN"/>
+        </w:rPr>
+        <w:t>id</w:t>
+      </w:r>
+      <w:r>
+        <w:rPr>
+          <w:rFonts w:ascii="Consolas" w:eastAsia="Times New Roman" w:hAnsi="Consolas" w:cs="Times New Roman"/>
+          <w:color w:val="89DDFF"/>
+          <w:sz w:val="23"/>
+          <w:szCs w:val="23"/>
+          <w:lang w:eastAsia="en-IN"/>
+        </w:rPr>
+        <w:t>:</w:t>
+      </w:r>
+      <w:r>
+        <w:rPr>
+          <w:rFonts w:ascii="Consolas" w:eastAsia="Times New Roman" w:hAnsi="Consolas" w:cs="Times New Roman"/>
+          <w:color w:val="EEFFFF"/>
+          <w:sz w:val="23"/>
+          <w:szCs w:val="23"/>
+          <w:lang w:eastAsia="en-IN"/>
+        </w:rPr>
+        <w:t> </w:t>
+      </w:r>
+      <w:r>
+        <w:rPr>
+          <w:rFonts w:ascii="Consolas" w:eastAsia="Times New Roman" w:hAnsi="Consolas" w:cs="Times New Roman"/>
+          <w:color w:val="F78C6C"/>
+          <w:sz w:val="23"/>
+          <w:szCs w:val="23"/>
+          <w:lang w:eastAsia="en-IN"/>
+        </w:rPr>
+        <w:t>99</w:t>
+      </w:r>
+    </w:p>
+    <w:p>
+      <w:pPr>
+        <w:shd w:val="clear" w:color="auto" w:fill="212121"/>
+        <w:spacing w:after="0" w:line="360" w:lineRule="atLeast"/>
+        <w:rPr>
+          <w:rFonts w:ascii="Consolas" w:eastAsia="Times New Roman" w:hAnsi="Consolas" w:cs="Times New Roman"/>
+          <w:color w:val="EEFFFF"/>
+          <w:sz w:val="23"/>
+          <w:szCs w:val="23"/>
+          <w:lang w:eastAsia="en-IN"/>
+        </w:rPr>
+      </w:pPr>
+      <w:r>
+        <w:rPr>
+          <w:rFonts w:ascii="Consolas" w:eastAsia="Times New Roman" w:hAnsi="Consolas" w:cs="Times New Roman"/>
+          <w:color w:val="EEFFFF"/>
+          <w:sz w:val="23"/>
+          <w:szCs w:val="23"/>
+          <w:lang w:eastAsia="en-IN"/>
+        </w:rPr>
+        <w:t>Enter threshold</w:t>
+      </w:r>
+      <w:r>
+        <w:rPr>
+          <w:rFonts w:ascii="Consolas" w:eastAsia="Times New Roman" w:hAnsi="Consolas" w:cs="Times New Roman"/>
+          <w:color w:val="89DDFF"/>
+          <w:sz w:val="23"/>
+          <w:szCs w:val="23"/>
+          <w:lang w:eastAsia="en-IN"/>
+        </w:rPr>
+        <w:t>:</w:t>
+      </w:r>
+      <w:r>
+        <w:rPr>
+          <w:rFonts w:ascii="Consolas" w:eastAsia="Times New Roman" w:hAnsi="Consolas" w:cs="Times New Roman"/>
+          <w:color w:val="EEFFFF"/>
+          <w:sz w:val="23"/>
+          <w:szCs w:val="23"/>
+          <w:lang w:eastAsia="en-IN"/>
+        </w:rPr>
+        <w:t> </w:t>
+      </w:r>
+      <w:r>
+        <w:rPr>
+          <w:rFonts w:ascii="Consolas" w:eastAsia="Times New Roman" w:hAnsi="Consolas" w:cs="Times New Roman"/>
+          <w:color w:val="F78C6C"/>
+          <w:sz w:val="23"/>
+          <w:szCs w:val="23"/>
+          <w:lang w:eastAsia="en-IN"/>
+        </w:rPr>
+        <w:t>.3</w:t>
+      </w:r>
+    </w:p>
+    <w:p>
+      <w:pPr>
+        <w:shd w:val="clear" w:color="auto" w:fill="212121"/>
+        <w:spacing w:after="0" w:line="360" w:lineRule="atLeast"/>
+        <w:rPr>
+          <w:rFonts w:ascii="Consolas" w:eastAsia="Times New Roman" w:hAnsi="Consolas" w:cs="Times New Roman"/>
+          <w:color w:val="EEFFFF"/>
+          <w:sz w:val="23"/>
+          <w:szCs w:val="23"/>
+          <w:lang w:eastAsia="en-IN"/>
+        </w:rPr>
+      </w:pPr>
+      <w:r>
+        <w:rPr>
+          <w:rFonts w:ascii="Consolas" w:eastAsia="Times New Roman" w:hAnsi="Consolas" w:cs="Times New Roman"/>
+          <w:color w:val="EEFFFF"/>
+          <w:sz w:val="23"/>
+          <w:szCs w:val="23"/>
+          <w:lang w:eastAsia="en-IN"/>
+        </w:rPr>
+        <w:t>Given file</w:t>
+      </w:r>
+      <w:r>
+        <w:rPr>
+          <w:rFonts w:ascii="Consolas" w:eastAsia="Times New Roman" w:hAnsi="Consolas" w:cs="Times New Roman"/>
+          <w:color w:val="89DDFF"/>
+          <w:sz w:val="23"/>
+          <w:szCs w:val="23"/>
+          <w:lang w:eastAsia="en-IN"/>
+        </w:rPr>
+        <w:t>:</w:t>
+      </w:r>
+      <w:r>
+        <w:rPr>
+          <w:rFonts w:ascii="Consolas" w:eastAsia="Times New Roman" w:hAnsi="Consolas" w:cs="Times New Roman"/>
+          <w:color w:val="EEFFFF"/>
+          <w:sz w:val="23"/>
+          <w:szCs w:val="23"/>
+          <w:lang w:eastAsia="en-IN"/>
+        </w:rPr>
+        <w:t> corpus</w:t>
+      </w:r>
+      <w:r>
+        <w:rPr>
+          <w:rFonts w:ascii="Consolas" w:eastAsia="Times New Roman" w:hAnsi="Consolas" w:cs="Times New Roman"/>
+          <w:color w:val="89DDFF"/>
+          <w:sz w:val="23"/>
+          <w:szCs w:val="23"/>
+          <w:lang w:eastAsia="en-IN"/>
+        </w:rPr>
+        <w:t>\</w:t>
+      </w:r>
+      <w:r>
+        <w:rPr>
+          <w:rFonts w:ascii="Consolas" w:eastAsia="Times New Roman" w:hAnsi="Consolas" w:cs="Times New Roman"/>
+          <w:color w:val="FF5370"/>
+          <w:sz w:val="23"/>
+          <w:szCs w:val="23"/>
+          <w:lang w:eastAsia="en-IN"/>
+        </w:rPr>
+        <w:t>orig_taske.txt</w:t>
+      </w:r>
+    </w:p>
+    <w:p>
+      <w:pPr>
+        <w:shd w:val="clear" w:color="auto" w:fill="212121"/>
+        <w:spacing w:after="0" w:line="360" w:lineRule="atLeast"/>
+        <w:rPr>
+          <w:rFonts w:ascii="Consolas" w:eastAsia="Times New Roman" w:hAnsi="Consolas" w:cs="Times New Roman"/>
+          <w:color w:val="EEFFFF"/>
+          <w:sz w:val="23"/>
+          <w:szCs w:val="23"/>
+          <w:lang w:eastAsia="en-IN"/>
+        </w:rPr>
+      </w:pPr>
+      <w:r>
+        <w:rPr>
+          <w:rFonts w:ascii="Consolas" w:eastAsia="Times New Roman" w:hAnsi="Consolas" w:cs="Times New Roman"/>
+          <w:color w:val="EEFFFF"/>
+          <w:sz w:val="23"/>
+          <w:szCs w:val="23"/>
+          <w:lang w:eastAsia="en-IN"/>
+        </w:rPr>
+        <w:t>Output</w:t>
+      </w:r>
+      <w:r>
+        <w:rPr>
+          <w:rFonts w:ascii="Consolas" w:eastAsia="Times New Roman" w:hAnsi="Consolas" w:cs="Times New Roman"/>
+          <w:color w:val="89DDFF"/>
+          <w:sz w:val="23"/>
+          <w:szCs w:val="23"/>
+          <w:lang w:eastAsia="en-IN"/>
+        </w:rPr>
+        <w:t>:</w:t>
+      </w:r>
+    </w:p>
+    <w:p>
+      <w:pPr>
+        <w:shd w:val="clear" w:color="auto" w:fill="212121"/>
+        <w:spacing w:after="0" w:line="360" w:lineRule="atLeast"/>
+        <w:rPr>
+          <w:rFonts w:ascii="Consolas" w:eastAsia="Times New Roman" w:hAnsi="Consolas" w:cs="Times New Roman"/>
+          <w:color w:val="EEFFFF"/>
+          <w:sz w:val="23"/>
+          <w:szCs w:val="23"/>
+          <w:lang w:eastAsia="en-IN"/>
+        </w:rPr>
+      </w:pPr>
+      <w:r>
+        <w:rPr>
+          <w:rFonts w:ascii="Consolas" w:eastAsia="Times New Roman" w:hAnsi="Consolas" w:cs="Times New Roman"/>
+          <w:color w:val="EEFFFF"/>
+          <w:sz w:val="23"/>
+          <w:szCs w:val="23"/>
+          <w:lang w:eastAsia="en-IN"/>
+        </w:rPr>
+        <w:t>corpus</w:t>
+      </w:r>
+      <w:r>
+        <w:rPr>
+          <w:rFonts w:ascii="Consolas" w:eastAsia="Times New Roman" w:hAnsi="Consolas" w:cs="Times New Roman"/>
+          <w:color w:val="89DDFF"/>
+          <w:sz w:val="23"/>
+          <w:szCs w:val="23"/>
+          <w:lang w:eastAsia="en-IN"/>
+        </w:rPr>
+        <w:t>\</w:t>
+      </w:r>
+      <w:r>
+        <w:rPr>
+          <w:rFonts w:ascii="Consolas" w:eastAsia="Times New Roman" w:hAnsi="Consolas" w:cs="Times New Roman"/>
+          <w:color w:val="FF5370"/>
+          <w:sz w:val="23"/>
+          <w:szCs w:val="23"/>
+          <w:lang w:eastAsia="en-IN"/>
+        </w:rPr>
+        <w:t>g4pC_taske.txt   0.565377532228361</w:t>
+      </w:r>
+    </w:p>
+    <w:p>
+      <w:pPr>
+        <w:shd w:val="clear" w:color="auto" w:fill="212121"/>
+        <w:spacing w:after="0" w:line="360" w:lineRule="atLeast"/>
+        <w:rPr>
+          <w:rFonts w:ascii="Consolas" w:eastAsia="Times New Roman" w:hAnsi="Consolas" w:cs="Times New Roman"/>
+          <w:color w:val="EEFFFF"/>
+          <w:sz w:val="23"/>
+          <w:szCs w:val="23"/>
+          <w:lang w:eastAsia="en-IN"/>
+        </w:rPr>
+      </w:pPr>
+      <w:r>
+        <w:rPr>
+          <w:rFonts w:ascii="Consolas" w:eastAsia="Times New Roman" w:hAnsi="Consolas" w:cs="Times New Roman"/>
+          <w:color w:val="EEFFFF"/>
+          <w:sz w:val="23"/>
+          <w:szCs w:val="23"/>
+          <w:lang w:eastAsia="en-IN"/>
+        </w:rPr>
+        <w:t>corpus</w:t>
+      </w:r>
+      <w:r>
+        <w:rPr>
+          <w:rFonts w:ascii="Consolas" w:eastAsia="Times New Roman" w:hAnsi="Consolas" w:cs="Times New Roman"/>
+          <w:color w:val="89DDFF"/>
+          <w:sz w:val="23"/>
+          <w:szCs w:val="23"/>
+          <w:lang w:eastAsia="en-IN"/>
+        </w:rPr>
+        <w:t>\</w:t>
+      </w:r>
+      <w:r>
+        <w:rPr>
+          <w:rFonts w:ascii="Consolas" w:eastAsia="Times New Roman" w:hAnsi="Consolas" w:cs="Times New Roman"/>
+          <w:color w:val="FF5370"/>
+          <w:sz w:val="23"/>
+          <w:szCs w:val="23"/>
+          <w:lang w:eastAsia="en-IN"/>
+        </w:rPr>
+        <w:t>g0pB_taske.txt   0.3624085537422622      </w:t>
+      </w:r>
+    </w:p>
+    <w:p>
+      <w:pPr>
+        <w:shd w:val="clear" w:color="auto" w:fill="212121"/>
+        <w:spacing w:after="0" w:line="360" w:lineRule="atLeast"/>
+        <w:rPr>
+          <w:rFonts w:ascii="Consolas" w:eastAsia="Times New Roman" w:hAnsi="Consolas" w:cs="Times New Roman"/>
+          <w:color w:val="EEFFFF"/>
+          <w:sz w:val="23"/>
+          <w:szCs w:val="23"/>
+          <w:lang w:eastAsia="en-IN"/>
+        </w:rPr>
+      </w:pPr>
+      <w:r>
+        <w:rPr>
+          <w:rFonts w:ascii="Consolas" w:eastAsia="Times New Roman" w:hAnsi="Consolas" w:cs="Times New Roman"/>
+          <w:color w:val="EEFFFF"/>
+          <w:sz w:val="23"/>
+          <w:szCs w:val="23"/>
+          <w:lang w:eastAsia="en-IN"/>
+        </w:rPr>
+        <w:t>corpus</w:t>
+      </w:r>
+      <w:r>
+        <w:rPr>
+          <w:rFonts w:ascii="Consolas" w:eastAsia="Times New Roman" w:hAnsi="Consolas" w:cs="Times New Roman"/>
+          <w:color w:val="89DDFF"/>
+          <w:sz w:val="23"/>
+          <w:szCs w:val="23"/>
+          <w:lang w:eastAsia="en-IN"/>
+        </w:rPr>
+        <w:t>\</w:t>
+      </w:r>
+      <w:r>
+        <w:rPr>
+          <w:rFonts w:ascii="Consolas" w:eastAsia="Times New Roman" w:hAnsi="Consolas" w:cs="Times New Roman"/>
+          <w:color w:val="FF5370"/>
+          <w:sz w:val="23"/>
+          <w:szCs w:val="23"/>
+          <w:lang w:eastAsia="en-IN"/>
+        </w:rPr>
+        <w:t>g4pE_taske.txt   0.19554110543427775     </w:t>
+      </w:r>
+    </w:p>
+    <w:p>
+      <w:pPr>
+        <w:shd w:val="clear" w:color="auto" w:fill="212121"/>
+        <w:spacing w:after="0" w:line="360" w:lineRule="atLeast"/>
+        <w:rPr>
+          <w:rFonts w:ascii="Consolas" w:eastAsia="Times New Roman" w:hAnsi="Consolas" w:cs="Times New Roman"/>
+          <w:color w:val="EEFFFF"/>
+          <w:sz w:val="23"/>
+          <w:szCs w:val="23"/>
+          <w:lang w:eastAsia="en-IN"/>
+        </w:rPr>
+      </w:pPr>
+      <w:r>
+        <w:rPr>
+          <w:rFonts w:ascii="Consolas" w:eastAsia="Times New Roman" w:hAnsi="Consolas" w:cs="Times New Roman"/>
+          <w:color w:val="EEFFFF"/>
+          <w:sz w:val="23"/>
+          <w:szCs w:val="23"/>
+          <w:lang w:eastAsia="en-IN"/>
+        </w:rPr>
+        <w:t>corpus</w:t>
+      </w:r>
+      <w:r>
+        <w:rPr>
+          <w:rFonts w:ascii="Consolas" w:eastAsia="Times New Roman" w:hAnsi="Consolas" w:cs="Times New Roman"/>
+          <w:color w:val="89DDFF"/>
+          <w:sz w:val="23"/>
+          <w:szCs w:val="23"/>
+          <w:lang w:eastAsia="en-IN"/>
+        </w:rPr>
+        <w:t>\</w:t>
+      </w:r>
+      <w:r>
+        <w:rPr>
+          <w:rFonts w:ascii="Consolas" w:eastAsia="Times New Roman" w:hAnsi="Consolas" w:cs="Times New Roman"/>
+          <w:color w:val="FF5370"/>
+          <w:sz w:val="23"/>
+          <w:szCs w:val="23"/>
+          <w:lang w:eastAsia="en-IN"/>
+        </w:rPr>
+        <w:t>g1pD_taskb.txt   0.14316892186817984</w:t>
+      </w:r>
+    </w:p>
+    <w:p>
+      <w:pPr>
+        <w:shd w:val="clear" w:color="auto" w:fill="212121"/>
+        <w:spacing w:after="0" w:line="360" w:lineRule="atLeast"/>
+        <w:rPr>
+          <w:rFonts w:ascii="Consolas" w:eastAsia="Times New Roman" w:hAnsi="Consolas" w:cs="Times New Roman"/>
+          <w:color w:val="EEFFFF"/>
+          <w:sz w:val="23"/>
+          <w:szCs w:val="23"/>
+          <w:lang w:eastAsia="en-IN"/>
+        </w:rPr>
+      </w:pPr>
+      <w:r>
+        <w:rPr>
+          <w:rFonts w:ascii="Consolas" w:eastAsia="Times New Roman" w:hAnsi="Consolas" w:cs="Times New Roman"/>
+          <w:color w:val="EEFFFF"/>
+          <w:sz w:val="23"/>
+          <w:szCs w:val="23"/>
+          <w:lang w:eastAsia="en-IN"/>
+        </w:rPr>
+        <w:lastRenderedPageBreak/>
+        <w:t>corpus</w:t>
+      </w:r>
+      <w:r>
+        <w:rPr>
+          <w:rFonts w:ascii="Consolas" w:eastAsia="Times New Roman" w:hAnsi="Consolas" w:cs="Times New Roman"/>
+          <w:color w:val="89DDFF"/>
+          <w:sz w:val="23"/>
+          <w:szCs w:val="23"/>
+          <w:lang w:eastAsia="en-IN"/>
+        </w:rPr>
+        <w:t>\</w:t>
+      </w:r>
+      <w:r>
+        <w:rPr>
+          <w:rFonts w:ascii="Consolas" w:eastAsia="Times New Roman" w:hAnsi="Consolas" w:cs="Times New Roman"/>
+          <w:color w:val="FF5370"/>
+          <w:sz w:val="23"/>
+          <w:szCs w:val="23"/>
+          <w:lang w:eastAsia="en-IN"/>
+        </w:rPr>
+        <w:t>g1pA_taskd.txt   0.13278388278388278     </w:t>
+      </w:r>
+    </w:p>
+    <w:p>
+      <w:pPr>
+        <w:shd w:val="clear" w:color="auto" w:fill="212121"/>
+        <w:spacing w:after="0" w:line="360" w:lineRule="atLeast"/>
+        <w:rPr>
+          <w:rFonts w:ascii="Consolas" w:eastAsia="Times New Roman" w:hAnsi="Consolas" w:cs="Times New Roman"/>
+          <w:color w:val="EEFFFF"/>
+          <w:sz w:val="23"/>
+          <w:szCs w:val="23"/>
+          <w:lang w:eastAsia="en-IN"/>
+        </w:rPr>
+      </w:pPr>
+      <w:r>
+        <w:rPr>
+          <w:rFonts w:ascii="Consolas" w:eastAsia="Times New Roman" w:hAnsi="Consolas" w:cs="Times New Roman"/>
+          <w:color w:val="EEFFFF"/>
+          <w:sz w:val="23"/>
+          <w:szCs w:val="23"/>
+          <w:lang w:eastAsia="en-IN"/>
+        </w:rPr>
+        <w:t>corpus</w:t>
+      </w:r>
+      <w:r>
+        <w:rPr>
+          <w:rFonts w:ascii="Consolas" w:eastAsia="Times New Roman" w:hAnsi="Consolas" w:cs="Times New Roman"/>
+          <w:color w:val="89DDFF"/>
+          <w:sz w:val="23"/>
+          <w:szCs w:val="23"/>
+          <w:lang w:eastAsia="en-IN"/>
+        </w:rPr>
+        <w:t>\</w:t>
+      </w:r>
+      <w:r>
+        <w:rPr>
+          <w:rFonts w:ascii="Consolas" w:eastAsia="Times New Roman" w:hAnsi="Consolas" w:cs="Times New Roman"/>
+          <w:color w:val="FF5370"/>
+          <w:sz w:val="23"/>
+          <w:szCs w:val="23"/>
+          <w:lang w:eastAsia="en-IN"/>
+        </w:rPr>
+        <w:t>g1pB_taskb.txt   0.12838170191834727     </w:t>
+      </w:r>
+    </w:p>
+    <w:p>
+      <w:pPr>
+        <w:shd w:val="clear" w:color="auto" w:fill="212121"/>
+        <w:spacing w:after="0" w:line="360" w:lineRule="atLeast"/>
+        <w:rPr>
+          <w:rFonts w:ascii="Consolas" w:eastAsia="Times New Roman" w:hAnsi="Consolas" w:cs="Times New Roman"/>
+          <w:color w:val="EEFFFF"/>
+          <w:sz w:val="23"/>
+          <w:szCs w:val="23"/>
+          <w:lang w:eastAsia="en-IN"/>
+        </w:rPr>
+      </w:pPr>
+      <w:r>
+        <w:rPr>
+          <w:rFonts w:ascii="Consolas" w:eastAsia="Times New Roman" w:hAnsi="Consolas" w:cs="Times New Roman"/>
+          <w:color w:val="EEFFFF"/>
+          <w:sz w:val="23"/>
+          <w:szCs w:val="23"/>
+          <w:lang w:eastAsia="en-IN"/>
+        </w:rPr>
+        <w:t>corpus</w:t>
+      </w:r>
+      <w:r>
+        <w:rPr>
+          <w:rFonts w:ascii="Consolas" w:eastAsia="Times New Roman" w:hAnsi="Consolas" w:cs="Times New Roman"/>
+          <w:color w:val="89DDFF"/>
+          <w:sz w:val="23"/>
+          <w:szCs w:val="23"/>
+          <w:lang w:eastAsia="en-IN"/>
+        </w:rPr>
+        <w:t>\</w:t>
+      </w:r>
+      <w:r>
+        <w:rPr>
+          <w:rFonts w:ascii="Consolas" w:eastAsia="Times New Roman" w:hAnsi="Consolas" w:cs="Times New Roman"/>
+          <w:color w:val="FF5370"/>
+          <w:sz w:val="23"/>
+          <w:szCs w:val="23"/>
+          <w:lang w:eastAsia="en-IN"/>
+        </w:rPr>
+        <w:t>g4pE_taskb.txt   0.12265446224256293     </w:t>
+      </w:r>
+    </w:p>
+    <w:p>
+      <w:pPr>
+        <w:shd w:val="clear" w:color="auto" w:fill="212121"/>
+        <w:spacing w:after="0" w:line="360" w:lineRule="atLeast"/>
+        <w:rPr>
+          <w:rFonts w:ascii="Consolas" w:eastAsia="Times New Roman" w:hAnsi="Consolas" w:cs="Times New Roman"/>
+          <w:color w:val="EEFFFF"/>
+          <w:sz w:val="23"/>
+          <w:szCs w:val="23"/>
+          <w:lang w:eastAsia="en-IN"/>
+        </w:rPr>
+      </w:pPr>
+      <w:r>
+        <w:rPr>
+          <w:rFonts w:ascii="Consolas" w:eastAsia="Times New Roman" w:hAnsi="Consolas" w:cs="Times New Roman"/>
+          <w:color w:val="EEFFFF"/>
+          <w:sz w:val="23"/>
+          <w:szCs w:val="23"/>
+          <w:lang w:eastAsia="en-IN"/>
+        </w:rPr>
+        <w:t>corpus</w:t>
+      </w:r>
+      <w:r>
+        <w:rPr>
+          <w:rFonts w:ascii="Consolas" w:eastAsia="Times New Roman" w:hAnsi="Consolas" w:cs="Times New Roman"/>
+          <w:color w:val="89DDFF"/>
+          <w:sz w:val="23"/>
+          <w:szCs w:val="23"/>
+          <w:lang w:eastAsia="en-IN"/>
+        </w:rPr>
+        <w:t>\</w:t>
+      </w:r>
+      <w:r>
+        <w:rPr>
+          <w:rFonts w:ascii="Consolas" w:eastAsia="Times New Roman" w:hAnsi="Consolas" w:cs="Times New Roman"/>
+          <w:color w:val="FF5370"/>
+          <w:sz w:val="23"/>
+          <w:szCs w:val="23"/>
+          <w:lang w:eastAsia="en-IN"/>
+        </w:rPr>
+        <w:t>g1pB_taskd.txt   0.1160846040334481</w:t>
+      </w:r>
+    </w:p>
+    <w:p>
+      <w:pPr>
+        <w:shd w:val="clear" w:color="auto" w:fill="212121"/>
+        <w:spacing w:after="0" w:line="360" w:lineRule="atLeast"/>
+        <w:rPr>
+          <w:rFonts w:ascii="Consolas" w:eastAsia="Times New Roman" w:hAnsi="Consolas" w:cs="Times New Roman"/>
+          <w:color w:val="EEFFFF"/>
+          <w:sz w:val="23"/>
+          <w:szCs w:val="23"/>
+          <w:lang w:eastAsia="en-IN"/>
+        </w:rPr>
+      </w:pPr>
+      <w:r>
+        <w:rPr>
+          <w:rFonts w:ascii="Consolas" w:eastAsia="Times New Roman" w:hAnsi="Consolas" w:cs="Times New Roman"/>
+          <w:color w:val="EEFFFF"/>
+          <w:sz w:val="23"/>
+          <w:szCs w:val="23"/>
+          <w:lang w:eastAsia="en-IN"/>
+        </w:rPr>
+        <w:t>corpus</w:t>
+      </w:r>
+      <w:r>
+        <w:rPr>
+          <w:rFonts w:ascii="Consolas" w:eastAsia="Times New Roman" w:hAnsi="Consolas" w:cs="Times New Roman"/>
+          <w:color w:val="89DDFF"/>
+          <w:sz w:val="23"/>
+          <w:szCs w:val="23"/>
+          <w:lang w:eastAsia="en-IN"/>
+        </w:rPr>
+        <w:t>\</w:t>
+      </w:r>
+      <w:r>
+        <w:rPr>
+          <w:rFonts w:ascii="Consolas" w:eastAsia="Times New Roman" w:hAnsi="Consolas" w:cs="Times New Roman"/>
+          <w:color w:val="FF5370"/>
+          <w:sz w:val="23"/>
+          <w:szCs w:val="23"/>
+          <w:lang w:eastAsia="en-IN"/>
+        </w:rPr>
+        <w:t>g3pB_taskd.txt   0.08470353761833582     </w:t>
+      </w:r>
+    </w:p>
+    <w:p>
+      <w:pPr>
+        <w:shd w:val="clear" w:color="auto" w:fill="212121"/>
+        <w:spacing w:after="0" w:line="360" w:lineRule="atLeast"/>
+        <w:rPr>
+          <w:rFonts w:ascii="Consolas" w:eastAsia="Times New Roman" w:hAnsi="Consolas" w:cs="Times New Roman"/>
+          <w:color w:val="EEFFFF"/>
+          <w:sz w:val="23"/>
+          <w:szCs w:val="23"/>
+          <w:lang w:eastAsia="en-IN"/>
+        </w:rPr>
+      </w:pPr>
+    </w:p>
+    <w:p>
+      <w:pPr>
+        <w:shd w:val="clear" w:color="auto" w:fill="212121"/>
+        <w:spacing w:after="0" w:line="360" w:lineRule="atLeast"/>
+        <w:rPr>
+          <w:rFonts w:ascii="Consolas" w:eastAsia="Times New Roman" w:hAnsi="Consolas" w:cs="Times New Roman"/>
+          <w:color w:val="EEFFFF"/>
+          <w:sz w:val="23"/>
+          <w:szCs w:val="23"/>
+          <w:lang w:eastAsia="en-IN"/>
+        </w:rPr>
+      </w:pPr>
+      <w:r>
+        <w:rPr>
+          <w:rFonts w:ascii="Consolas" w:eastAsia="Times New Roman" w:hAnsi="Consolas" w:cs="Times New Roman"/>
+          <w:color w:val="EEFFFF"/>
+          <w:sz w:val="23"/>
+          <w:szCs w:val="23"/>
+          <w:lang w:eastAsia="en-IN"/>
+        </w:rPr>
+        <w:t>Precision</w:t>
+      </w:r>
+      <w:r>
+        <w:rPr>
+          <w:rFonts w:ascii="Consolas" w:eastAsia="Times New Roman" w:hAnsi="Consolas" w:cs="Times New Roman"/>
+          <w:color w:val="89DDFF"/>
+          <w:sz w:val="23"/>
+          <w:szCs w:val="23"/>
+          <w:lang w:eastAsia="en-IN"/>
+        </w:rPr>
+        <w:t>:</w:t>
+      </w:r>
+      <w:r>
+        <w:rPr>
+          <w:rFonts w:ascii="Consolas" w:eastAsia="Times New Roman" w:hAnsi="Consolas" w:cs="Times New Roman"/>
+          <w:color w:val="EEFFFF"/>
+          <w:sz w:val="23"/>
+          <w:szCs w:val="23"/>
+          <w:lang w:eastAsia="en-IN"/>
+        </w:rPr>
+        <w:t> </w:t>
+      </w:r>
+      <w:r>
+        <w:rPr>
+          <w:rFonts w:ascii="Consolas" w:eastAsia="Times New Roman" w:hAnsi="Consolas" w:cs="Times New Roman"/>
+          <w:color w:val="F78C6C"/>
+          <w:sz w:val="23"/>
+          <w:szCs w:val="23"/>
+          <w:lang w:eastAsia="en-IN"/>
+        </w:rPr>
+        <w:t>0.2222222222222222</w:t>
+      </w:r>
+    </w:p>
+    <w:p>
+      <w:pPr>
+        <w:shd w:val="clear" w:color="auto" w:fill="212121"/>
+        <w:spacing w:after="0" w:line="360" w:lineRule="atLeast"/>
+        <w:rPr>
+          <w:rFonts w:ascii="Consolas" w:eastAsia="Times New Roman" w:hAnsi="Consolas" w:cs="Times New Roman"/>
+          <w:color w:val="EEFFFF"/>
+          <w:sz w:val="23"/>
+          <w:szCs w:val="23"/>
+          <w:lang w:eastAsia="en-IN"/>
+        </w:rPr>
+      </w:pPr>
+      <w:r>
+        <w:rPr>
+          <w:rFonts w:ascii="Consolas" w:eastAsia="Times New Roman" w:hAnsi="Consolas" w:cs="Times New Roman"/>
+          <w:color w:val="EEFFFF"/>
+          <w:sz w:val="23"/>
+          <w:szCs w:val="23"/>
+          <w:lang w:eastAsia="en-IN"/>
+        </w:rPr>
+        <w:t>Recall</w:t>
+      </w:r>
+      <w:r>
+        <w:rPr>
+          <w:rFonts w:ascii="Consolas" w:eastAsia="Times New Roman" w:hAnsi="Consolas" w:cs="Times New Roman"/>
+          <w:color w:val="89DDFF"/>
+          <w:sz w:val="23"/>
+          <w:szCs w:val="23"/>
+          <w:lang w:eastAsia="en-IN"/>
+        </w:rPr>
+        <w:t>:</w:t>
+      </w:r>
+      <w:r>
+        <w:rPr>
+          <w:rFonts w:ascii="Consolas" w:eastAsia="Times New Roman" w:hAnsi="Consolas" w:cs="Times New Roman"/>
+          <w:color w:val="EEFFFF"/>
+          <w:sz w:val="23"/>
+          <w:szCs w:val="23"/>
+          <w:lang w:eastAsia="en-IN"/>
+        </w:rPr>
+        <w:t> </w:t>
+      </w:r>
+      <w:r>
+        <w:rPr>
+          <w:rFonts w:ascii="Consolas" w:eastAsia="Times New Roman" w:hAnsi="Consolas" w:cs="Times New Roman"/>
+          <w:color w:val="F78C6C"/>
+          <w:sz w:val="23"/>
+          <w:szCs w:val="23"/>
+          <w:lang w:eastAsia="en-IN"/>
+        </w:rPr>
+        <w:t>0.2222222222222222</w:t>
+      </w:r>
+      <w:bookmarkStart w:id="0" w:name="_GoBack"/>
+      <w:bookmarkEnd w:id="0"/>
+    </w:p>
+    <w:p>
+      <w:pPr>
+        <w:shd w:val="clear" w:color="auto" w:fill="212121"/>
+        <w:spacing w:after="0" w:line="360" w:lineRule="atLeast"/>
+        <w:rPr>
+          <w:rFonts w:ascii="Consolas" w:eastAsia="Times New Roman" w:hAnsi="Consolas" w:cs="Times New Roman"/>
+          <w:color w:val="EEFFFF"/>
+          <w:sz w:val="23"/>
+          <w:szCs w:val="23"/>
+          <w:lang w:eastAsia="en-IN"/>
+        </w:rPr>
+      </w:pPr>
+      <w:r>
+        <w:rPr>
+          <w:rFonts w:ascii="Consolas" w:eastAsia="Times New Roman" w:hAnsi="Consolas" w:cs="Times New Roman"/>
+          <w:color w:val="EEFFFF"/>
+          <w:sz w:val="23"/>
+          <w:szCs w:val="23"/>
+          <w:lang w:eastAsia="en-IN"/>
+        </w:rPr>
+        <w:t>Enter file </w:t>
+      </w:r>
+      <w:r>
+        <w:rPr>
+          <w:rFonts w:ascii="Consolas" w:eastAsia="Times New Roman" w:hAnsi="Consolas" w:cs="Times New Roman"/>
+          <w:color w:val="82AAFF"/>
+          <w:sz w:val="23"/>
+          <w:szCs w:val="23"/>
+          <w:lang w:eastAsia="en-IN"/>
+        </w:rPr>
+        <w:t>id</w:t>
+      </w:r>
+      <w:r>
+        <w:rPr>
+          <w:rFonts w:ascii="Consolas" w:eastAsia="Times New Roman" w:hAnsi="Consolas" w:cs="Times New Roman"/>
+          <w:color w:val="89DDFF"/>
+          <w:sz w:val="23"/>
+          <w:szCs w:val="23"/>
+          <w:lang w:eastAsia="en-IN"/>
+        </w:rPr>
+        <w:t>:</w:t>
+      </w:r>
+      <w:r>
+        <w:rPr>
+          <w:rFonts w:ascii="Consolas" w:eastAsia="Times New Roman" w:hAnsi="Consolas" w:cs="Times New Roman"/>
+          <w:color w:val="EEFFFF"/>
+          <w:sz w:val="23"/>
+          <w:szCs w:val="23"/>
+          <w:lang w:eastAsia="en-IN"/>
+        </w:rPr>
+        <w:t> </w:t>
+      </w:r>
+      <w:r>
+        <w:rPr>
+          <w:rFonts w:ascii="Consolas" w:eastAsia="Times New Roman" w:hAnsi="Consolas" w:cs="Times New Roman"/>
+          <w:color w:val="F78C6C"/>
+          <w:sz w:val="23"/>
+          <w:szCs w:val="23"/>
+          <w:lang w:eastAsia="en-IN"/>
+        </w:rPr>
+        <w:t>85</w:t>
+      </w:r>
+    </w:p>
+    <w:p>
+      <w:pPr>
+        <w:shd w:val="clear" w:color="auto" w:fill="212121"/>
+        <w:spacing w:after="0" w:line="360" w:lineRule="atLeast"/>
+        <w:rPr>
+          <w:rFonts w:ascii="Consolas" w:eastAsia="Times New Roman" w:hAnsi="Consolas" w:cs="Times New Roman"/>
+          <w:color w:val="EEFFFF"/>
+          <w:sz w:val="23"/>
+          <w:szCs w:val="23"/>
+          <w:lang w:eastAsia="en-IN"/>
+        </w:rPr>
+      </w:pPr>
+      <w:r>
+        <w:rPr>
+          <w:rFonts w:ascii="Consolas" w:eastAsia="Times New Roman" w:hAnsi="Consolas" w:cs="Times New Roman"/>
+          <w:color w:val="EEFFFF"/>
+          <w:sz w:val="23"/>
+          <w:szCs w:val="23"/>
+          <w:lang w:eastAsia="en-IN"/>
+        </w:rPr>
+        <w:t>Enter threshold</w:t>
+      </w:r>
+      <w:r>
+        <w:rPr>
+          <w:rFonts w:ascii="Consolas" w:eastAsia="Times New Roman" w:hAnsi="Consolas" w:cs="Times New Roman"/>
+          <w:color w:val="89DDFF"/>
+          <w:sz w:val="23"/>
+          <w:szCs w:val="23"/>
+          <w:lang w:eastAsia="en-IN"/>
+        </w:rPr>
+        <w:t>:</w:t>
+      </w:r>
+      <w:r>
+        <w:rPr>
+          <w:rFonts w:ascii="Consolas" w:eastAsia="Times New Roman" w:hAnsi="Consolas" w:cs="Times New Roman"/>
+          <w:color w:val="EEFFFF"/>
+          <w:sz w:val="23"/>
+          <w:szCs w:val="23"/>
+          <w:lang w:eastAsia="en-IN"/>
+        </w:rPr>
+        <w:t> </w:t>
+      </w:r>
+      <w:r>
+        <w:rPr>
+          <w:rFonts w:ascii="Consolas" w:eastAsia="Times New Roman" w:hAnsi="Consolas" w:cs="Times New Roman"/>
+          <w:color w:val="F78C6C"/>
+          <w:sz w:val="23"/>
+          <w:szCs w:val="23"/>
+          <w:lang w:eastAsia="en-IN"/>
+        </w:rPr>
+        <w:t>.3</w:t>
+      </w:r>
+    </w:p>
+    <w:p>
+      <w:pPr>
+        <w:shd w:val="clear" w:color="auto" w:fill="212121"/>
+        <w:spacing w:after="0" w:line="360" w:lineRule="atLeast"/>
+        <w:rPr>
+          <w:rFonts w:ascii="Consolas" w:eastAsia="Times New Roman" w:hAnsi="Consolas" w:cs="Times New Roman"/>
+          <w:color w:val="EEFFFF"/>
+          <w:sz w:val="23"/>
+          <w:szCs w:val="23"/>
+          <w:lang w:eastAsia="en-IN"/>
+        </w:rPr>
+      </w:pPr>
+      <w:r>
+        <w:rPr>
+          <w:rFonts w:ascii="Consolas" w:eastAsia="Times New Roman" w:hAnsi="Consolas" w:cs="Times New Roman"/>
+          <w:color w:val="EEFFFF"/>
+          <w:sz w:val="23"/>
+          <w:szCs w:val="23"/>
+          <w:lang w:eastAsia="en-IN"/>
+        </w:rPr>
+        <w:t>Given file</w:t>
+      </w:r>
+      <w:r>
+        <w:rPr>
+          <w:rFonts w:ascii="Consolas" w:eastAsia="Times New Roman" w:hAnsi="Consolas" w:cs="Times New Roman"/>
+          <w:color w:val="89DDFF"/>
+          <w:sz w:val="23"/>
+          <w:szCs w:val="23"/>
+          <w:lang w:eastAsia="en-IN"/>
+        </w:rPr>
+        <w:t>:</w:t>
+      </w:r>
+      <w:r>
+        <w:rPr>
+          <w:rFonts w:ascii="Consolas" w:eastAsia="Times New Roman" w:hAnsi="Consolas" w:cs="Times New Roman"/>
+          <w:color w:val="EEFFFF"/>
+          <w:sz w:val="23"/>
+          <w:szCs w:val="23"/>
+          <w:lang w:eastAsia="en-IN"/>
+        </w:rPr>
+        <w:t> corpus</w:t>
+      </w:r>
+      <w:r>
+        <w:rPr>
+          <w:rFonts w:ascii="Consolas" w:eastAsia="Times New Roman" w:hAnsi="Consolas" w:cs="Times New Roman"/>
+          <w:color w:val="89DDFF"/>
+          <w:sz w:val="23"/>
+          <w:szCs w:val="23"/>
+          <w:lang w:eastAsia="en-IN"/>
+        </w:rPr>
+        <w:t>\</w:t>
+      </w:r>
+      <w:r>
+        <w:rPr>
+          <w:rFonts w:ascii="Consolas" w:eastAsia="Times New Roman" w:hAnsi="Consolas" w:cs="Times New Roman"/>
+          <w:color w:val="FF5370"/>
+          <w:sz w:val="23"/>
+          <w:szCs w:val="23"/>
+          <w:lang w:eastAsia="en-IN"/>
+        </w:rPr>
+        <w:t>g4pD_taska.txt</w:t>
+      </w:r>
+    </w:p>
+    <w:p>
+      <w:pPr>
+        <w:shd w:val="clear" w:color="auto" w:fill="212121"/>
+        <w:spacing w:after="0" w:line="360" w:lineRule="atLeast"/>
+        <w:rPr>
+          <w:rFonts w:ascii="Consolas" w:eastAsia="Times New Roman" w:hAnsi="Consolas" w:cs="Times New Roman"/>
+          <w:color w:val="EEFFFF"/>
+          <w:sz w:val="23"/>
+          <w:szCs w:val="23"/>
+          <w:lang w:eastAsia="en-IN"/>
+        </w:rPr>
+      </w:pPr>
+      <w:r>
+        <w:rPr>
+          <w:rFonts w:ascii="Consolas" w:eastAsia="Times New Roman" w:hAnsi="Consolas" w:cs="Times New Roman"/>
+          <w:color w:val="EEFFFF"/>
+          <w:sz w:val="23"/>
+          <w:szCs w:val="23"/>
+          <w:lang w:eastAsia="en-IN"/>
+        </w:rPr>
+        <w:t>Output</w:t>
+      </w:r>
+      <w:r>
+        <w:rPr>
+          <w:rFonts w:ascii="Consolas" w:eastAsia="Times New Roman" w:hAnsi="Consolas" w:cs="Times New Roman"/>
+          <w:color w:val="89DDFF"/>
+          <w:sz w:val="23"/>
+          <w:szCs w:val="23"/>
+          <w:lang w:eastAsia="en-IN"/>
+        </w:rPr>
+        <w:t>:</w:t>
+      </w:r>
+    </w:p>
+    <w:p>
+      <w:pPr>
+        <w:shd w:val="clear" w:color="auto" w:fill="212121"/>
+        <w:spacing w:after="0" w:line="360" w:lineRule="atLeast"/>
+        <w:rPr>
+          <w:rFonts w:ascii="Consolas" w:eastAsia="Times New Roman" w:hAnsi="Consolas" w:cs="Times New Roman"/>
+          <w:color w:val="EEFFFF"/>
+          <w:sz w:val="23"/>
+          <w:szCs w:val="23"/>
+          <w:lang w:eastAsia="en-IN"/>
+        </w:rPr>
+      </w:pPr>
+      <w:r>
+        <w:rPr>
+          <w:rFonts w:ascii="Consolas" w:eastAsia="Times New Roman" w:hAnsi="Consolas" w:cs="Times New Roman"/>
+          <w:color w:val="EEFFFF"/>
+          <w:sz w:val="23"/>
+          <w:szCs w:val="23"/>
+          <w:lang w:eastAsia="en-IN"/>
+        </w:rPr>
+        <w:t>corpus</w:t>
+      </w:r>
+      <w:r>
+        <w:rPr>
+          <w:rFonts w:ascii="Consolas" w:eastAsia="Times New Roman" w:hAnsi="Consolas" w:cs="Times New Roman"/>
+          <w:color w:val="89DDFF"/>
+          <w:sz w:val="23"/>
+          <w:szCs w:val="23"/>
+          <w:lang w:eastAsia="en-IN"/>
+        </w:rPr>
+        <w:t>\</w:t>
+      </w:r>
+      <w:r>
+        <w:rPr>
+          <w:rFonts w:ascii="Consolas" w:eastAsia="Times New Roman" w:hAnsi="Consolas" w:cs="Times New Roman"/>
+          <w:color w:val="FF5370"/>
+          <w:sz w:val="23"/>
+          <w:szCs w:val="23"/>
+          <w:lang w:eastAsia="en-IN"/>
+        </w:rPr>
+        <w:t>g2pE_taska.txt   0.346875</w:t>
+      </w:r>
+    </w:p>
+    <w:p>
+      <w:pPr>
+        <w:shd w:val="clear" w:color="auto" w:fill="212121"/>
+        <w:spacing w:after="0" w:line="360" w:lineRule="atLeast"/>
+        <w:rPr>
+          <w:rFonts w:ascii="Consolas" w:eastAsia="Times New Roman" w:hAnsi="Consolas" w:cs="Times New Roman"/>
+          <w:color w:val="EEFFFF"/>
+          <w:sz w:val="23"/>
+          <w:szCs w:val="23"/>
+          <w:lang w:eastAsia="en-IN"/>
+        </w:rPr>
+      </w:pPr>
+      <w:r>
+        <w:rPr>
+          <w:rFonts w:ascii="Consolas" w:eastAsia="Times New Roman" w:hAnsi="Consolas" w:cs="Times New Roman"/>
+          <w:color w:val="EEFFFF"/>
+          <w:sz w:val="23"/>
+          <w:szCs w:val="23"/>
+          <w:lang w:eastAsia="en-IN"/>
+        </w:rPr>
+        <w:t>corpus</w:t>
+      </w:r>
+      <w:r>
+        <w:rPr>
+          <w:rFonts w:ascii="Consolas" w:eastAsia="Times New Roman" w:hAnsi="Consolas" w:cs="Times New Roman"/>
+          <w:color w:val="89DDFF"/>
+          <w:sz w:val="23"/>
+          <w:szCs w:val="23"/>
+          <w:lang w:eastAsia="en-IN"/>
+        </w:rPr>
+        <w:t>\</w:t>
+      </w:r>
+      <w:r>
+        <w:rPr>
+          <w:rFonts w:ascii="Consolas" w:eastAsia="Times New Roman" w:hAnsi="Consolas" w:cs="Times New Roman"/>
+          <w:color w:val="FF5370"/>
+          <w:sz w:val="23"/>
+          <w:szCs w:val="23"/>
+          <w:lang w:eastAsia="en-IN"/>
+        </w:rPr>
+        <w:t>g1pD_taska.txt   0.30541141586360265     </w:t>
+      </w:r>
+    </w:p>
+    <w:p>
+      <w:pPr>
+        <w:shd w:val="clear" w:color="auto" w:fill="212121"/>
+        <w:spacing w:after="0" w:line="360" w:lineRule="atLeast"/>
+        <w:rPr>
+          <w:rFonts w:ascii="Consolas" w:eastAsia="Times New Roman" w:hAnsi="Consolas" w:cs="Times New Roman"/>
+          <w:color w:val="EEFFFF"/>
+          <w:sz w:val="23"/>
+          <w:szCs w:val="23"/>
+          <w:lang w:eastAsia="en-IN"/>
+        </w:rPr>
+      </w:pPr>
+      <w:r>
+        <w:rPr>
+          <w:rFonts w:ascii="Consolas" w:eastAsia="Times New Roman" w:hAnsi="Consolas" w:cs="Times New Roman"/>
+          <w:color w:val="EEFFFF"/>
+          <w:sz w:val="23"/>
+          <w:szCs w:val="23"/>
+          <w:lang w:eastAsia="en-IN"/>
+        </w:rPr>
+        <w:t>corpus</w:t>
+      </w:r>
+      <w:r>
+        <w:rPr>
+          <w:rFonts w:ascii="Consolas" w:eastAsia="Times New Roman" w:hAnsi="Consolas" w:cs="Times New Roman"/>
+          <w:color w:val="89DDFF"/>
+          <w:sz w:val="23"/>
+          <w:szCs w:val="23"/>
+          <w:lang w:eastAsia="en-IN"/>
+        </w:rPr>
+        <w:t>\</w:t>
+      </w:r>
+      <w:r>
+        <w:rPr>
+          <w:rFonts w:ascii="Consolas" w:eastAsia="Times New Roman" w:hAnsi="Consolas" w:cs="Times New Roman"/>
+          <w:color w:val="FF5370"/>
+          <w:sz w:val="23"/>
+          <w:szCs w:val="23"/>
+          <w:lang w:eastAsia="en-IN"/>
+        </w:rPr>
+        <w:t>g4pD_taskc.txt   0.15516062884483936     </w:t>
+      </w:r>
+    </w:p>
+    <w:p>
+      <w:pPr>
+        <w:shd w:val="clear" w:color="auto" w:fill="212121"/>
+        <w:spacing w:after="0" w:line="360" w:lineRule="atLeast"/>
+        <w:rPr>
+          <w:rFonts w:ascii="Consolas" w:eastAsia="Times New Roman" w:hAnsi="Consolas" w:cs="Times New Roman"/>
+          <w:color w:val="EEFFFF"/>
+          <w:sz w:val="23"/>
+          <w:szCs w:val="23"/>
+          <w:lang w:eastAsia="en-IN"/>
+        </w:rPr>
+      </w:pPr>
+      <w:r>
+        <w:rPr>
+          <w:rFonts w:ascii="Consolas" w:eastAsia="Times New Roman" w:hAnsi="Consolas" w:cs="Times New Roman"/>
+          <w:color w:val="EEFFFF"/>
+          <w:sz w:val="23"/>
+          <w:szCs w:val="23"/>
+          <w:lang w:eastAsia="en-IN"/>
+        </w:rPr>
+        <w:t>corpus</w:t>
+      </w:r>
+      <w:r>
+        <w:rPr>
+          <w:rFonts w:ascii="Consolas" w:eastAsia="Times New Roman" w:hAnsi="Consolas" w:cs="Times New Roman"/>
+          <w:color w:val="89DDFF"/>
+          <w:sz w:val="23"/>
+          <w:szCs w:val="23"/>
+          <w:lang w:eastAsia="en-IN"/>
+        </w:rPr>
+        <w:t>\</w:t>
+      </w:r>
+      <w:r>
+        <w:rPr>
+          <w:rFonts w:ascii="Consolas" w:eastAsia="Times New Roman" w:hAnsi="Consolas" w:cs="Times New Roman"/>
+          <w:color w:val="FF5370"/>
+          <w:sz w:val="23"/>
+          <w:szCs w:val="23"/>
+          <w:lang w:eastAsia="en-IN"/>
+        </w:rPr>
+        <w:t>g4pD_taskb.txt   0.14521679284239505     </w:t>
+      </w:r>
+    </w:p>
+    <w:p>
+      <w:pPr>
+        <w:shd w:val="clear" w:color="auto" w:fill="212121"/>
+        <w:spacing w:after="0" w:line="360" w:lineRule="atLeast"/>
+        <w:rPr>
+          <w:rFonts w:ascii="Consolas" w:eastAsia="Times New Roman" w:hAnsi="Consolas" w:cs="Times New Roman"/>
+          <w:color w:val="EEFFFF"/>
+          <w:sz w:val="23"/>
+          <w:szCs w:val="23"/>
+          <w:lang w:eastAsia="en-IN"/>
+        </w:rPr>
+      </w:pPr>
+      <w:r>
+        <w:rPr>
+          <w:rFonts w:ascii="Consolas" w:eastAsia="Times New Roman" w:hAnsi="Consolas" w:cs="Times New Roman"/>
+          <w:color w:val="EEFFFF"/>
+          <w:sz w:val="23"/>
+          <w:szCs w:val="23"/>
+          <w:lang w:eastAsia="en-IN"/>
+        </w:rPr>
+        <w:t>corpus</w:t>
+      </w:r>
+      <w:r>
+        <w:rPr>
+          <w:rFonts w:ascii="Consolas" w:eastAsia="Times New Roman" w:hAnsi="Consolas" w:cs="Times New Roman"/>
+          <w:color w:val="89DDFF"/>
+          <w:sz w:val="23"/>
+          <w:szCs w:val="23"/>
+          <w:lang w:eastAsia="en-IN"/>
+        </w:rPr>
+        <w:t>\</w:t>
+      </w:r>
+      <w:r>
+        <w:rPr>
+          <w:rFonts w:ascii="Consolas" w:eastAsia="Times New Roman" w:hAnsi="Consolas" w:cs="Times New Roman"/>
+          <w:color w:val="FF5370"/>
+          <w:sz w:val="23"/>
+          <w:szCs w:val="23"/>
+          <w:lang w:eastAsia="en-IN"/>
+        </w:rPr>
+        <w:t>g0pB_taske.txt   0.1386410432395333</w:t>
+      </w:r>
+    </w:p>
+    <w:p>
+      <w:pPr>
+        <w:shd w:val="clear" w:color="auto" w:fill="212121"/>
+        <w:spacing w:after="0" w:line="360" w:lineRule="atLeast"/>
+        <w:rPr>
+          <w:rFonts w:ascii="Consolas" w:eastAsia="Times New Roman" w:hAnsi="Consolas" w:cs="Times New Roman"/>
+          <w:color w:val="EEFFFF"/>
+          <w:sz w:val="23"/>
+          <w:szCs w:val="23"/>
+          <w:lang w:eastAsia="en-IN"/>
+        </w:rPr>
+      </w:pPr>
+      <w:r>
+        <w:rPr>
+          <w:rFonts w:ascii="Consolas" w:eastAsia="Times New Roman" w:hAnsi="Consolas" w:cs="Times New Roman"/>
+          <w:color w:val="EEFFFF"/>
+          <w:sz w:val="23"/>
+          <w:szCs w:val="23"/>
+          <w:lang w:eastAsia="en-IN"/>
+        </w:rPr>
+        <w:t>corpus</w:t>
+      </w:r>
+      <w:r>
+        <w:rPr>
+          <w:rFonts w:ascii="Consolas" w:eastAsia="Times New Roman" w:hAnsi="Consolas" w:cs="Times New Roman"/>
+          <w:color w:val="89DDFF"/>
+          <w:sz w:val="23"/>
+          <w:szCs w:val="23"/>
+          <w:lang w:eastAsia="en-IN"/>
+        </w:rPr>
+        <w:t>\</w:t>
+      </w:r>
+      <w:r>
+        <w:rPr>
+          <w:rFonts w:ascii="Consolas" w:eastAsia="Times New Roman" w:hAnsi="Consolas" w:cs="Times New Roman"/>
+          <w:color w:val="FF5370"/>
+          <w:sz w:val="23"/>
+          <w:szCs w:val="23"/>
+          <w:lang w:eastAsia="en-IN"/>
+        </w:rPr>
+        <w:t>orig_taskb.txt   0.1363840287124271      </w:t>
+      </w:r>
+    </w:p>
+    <w:p>
+      <w:pPr>
+        <w:shd w:val="clear" w:color="auto" w:fill="212121"/>
+        <w:spacing w:after="0" w:line="360" w:lineRule="atLeast"/>
+        <w:rPr>
+          <w:rFonts w:ascii="Consolas" w:eastAsia="Times New Roman" w:hAnsi="Consolas" w:cs="Times New Roman"/>
+          <w:color w:val="EEFFFF"/>
+          <w:sz w:val="23"/>
+          <w:szCs w:val="23"/>
+          <w:lang w:eastAsia="en-IN"/>
+        </w:rPr>
+      </w:pPr>
+      <w:r>
+        <w:rPr>
+          <w:rFonts w:ascii="Consolas" w:eastAsia="Times New Roman" w:hAnsi="Consolas" w:cs="Times New Roman"/>
+          <w:color w:val="EEFFFF"/>
+          <w:sz w:val="23"/>
+          <w:szCs w:val="23"/>
+          <w:lang w:eastAsia="en-IN"/>
+        </w:rPr>
+        <w:t>corpus</w:t>
+      </w:r>
+      <w:r>
+        <w:rPr>
+          <w:rFonts w:ascii="Consolas" w:eastAsia="Times New Roman" w:hAnsi="Consolas" w:cs="Times New Roman"/>
+          <w:color w:val="89DDFF"/>
+          <w:sz w:val="23"/>
+          <w:szCs w:val="23"/>
+          <w:lang w:eastAsia="en-IN"/>
+        </w:rPr>
+        <w:t>\</w:t>
+      </w:r>
+      <w:r>
+        <w:rPr>
+          <w:rFonts w:ascii="Consolas" w:eastAsia="Times New Roman" w:hAnsi="Consolas" w:cs="Times New Roman"/>
+          <w:color w:val="FF5370"/>
+          <w:sz w:val="23"/>
+          <w:szCs w:val="23"/>
+          <w:lang w:eastAsia="en-IN"/>
+        </w:rPr>
+        <w:t>g0pA_taskd.txt   0.12889210716871832     </w:t>
+      </w:r>
+    </w:p>
+    <w:p>
+      <w:pPr>
+        <w:shd w:val="clear" w:color="auto" w:fill="212121"/>
+        <w:spacing w:after="0" w:line="360" w:lineRule="atLeast"/>
+        <w:rPr>
+          <w:rFonts w:ascii="Consolas" w:eastAsia="Times New Roman" w:hAnsi="Consolas" w:cs="Times New Roman"/>
+          <w:color w:val="EEFFFF"/>
+          <w:sz w:val="23"/>
+          <w:szCs w:val="23"/>
+          <w:lang w:eastAsia="en-IN"/>
+        </w:rPr>
+      </w:pPr>
+      <w:r>
+        <w:rPr>
+          <w:rFonts w:ascii="Consolas" w:eastAsia="Times New Roman" w:hAnsi="Consolas" w:cs="Times New Roman"/>
+          <w:color w:val="EEFFFF"/>
+          <w:sz w:val="23"/>
+          <w:szCs w:val="23"/>
+          <w:lang w:eastAsia="en-IN"/>
+        </w:rPr>
+        <w:t>corpus</w:t>
+      </w:r>
+      <w:r>
+        <w:rPr>
+          <w:rFonts w:ascii="Consolas" w:eastAsia="Times New Roman" w:hAnsi="Consolas" w:cs="Times New Roman"/>
+          <w:color w:val="89DDFF"/>
+          <w:sz w:val="23"/>
+          <w:szCs w:val="23"/>
+          <w:lang w:eastAsia="en-IN"/>
+        </w:rPr>
+        <w:t>\</w:t>
+      </w:r>
+      <w:r>
+        <w:rPr>
+          <w:rFonts w:ascii="Consolas" w:eastAsia="Times New Roman" w:hAnsi="Consolas" w:cs="Times New Roman"/>
+          <w:color w:val="FF5370"/>
+          <w:sz w:val="23"/>
+          <w:szCs w:val="23"/>
+          <w:lang w:eastAsia="en-IN"/>
+        </w:rPr>
+        <w:t>g2pC_taskc.txt   0.12337662337662338   </w:t>
+      </w:r>
+    </w:p>
+    <w:p>
+      <w:pPr>
+        <w:shd w:val="clear" w:color="auto" w:fill="212121"/>
+        <w:spacing w:after="0" w:line="360" w:lineRule="atLeast"/>
+        <w:rPr>
+          <w:rFonts w:ascii="Consolas" w:eastAsia="Times New Roman" w:hAnsi="Consolas" w:cs="Times New Roman"/>
+          <w:color w:val="EEFFFF"/>
+          <w:sz w:val="23"/>
+          <w:szCs w:val="23"/>
+          <w:lang w:eastAsia="en-IN"/>
+        </w:rPr>
+      </w:pPr>
+      <w:r>
+        <w:rPr>
+          <w:rFonts w:ascii="Consolas" w:eastAsia="Times New Roman" w:hAnsi="Consolas" w:cs="Times New Roman"/>
+          <w:color w:val="EEFFFF"/>
+          <w:sz w:val="23"/>
+          <w:szCs w:val="23"/>
+          <w:lang w:eastAsia="en-IN"/>
+        </w:rPr>
+        <w:t>  </w:t>
+      </w:r>
+    </w:p>
+    <w:p>
+      <w:pPr>
+        <w:shd w:val="clear" w:color="auto" w:fill="212121"/>
+        <w:spacing w:after="0" w:line="360" w:lineRule="atLeast"/>
+        <w:rPr>
+          <w:rFonts w:ascii="Consolas" w:eastAsia="Times New Roman" w:hAnsi="Consolas" w:cs="Times New Roman"/>
+          <w:color w:val="EEFFFF"/>
+          <w:sz w:val="23"/>
+          <w:szCs w:val="23"/>
+          <w:lang w:eastAsia="en-IN"/>
+        </w:rPr>
+      </w:pPr>
+      <w:r>
+        <w:rPr>
+          <w:rFonts w:ascii="Consolas" w:eastAsia="Times New Roman" w:hAnsi="Consolas" w:cs="Times New Roman"/>
+          <w:color w:val="EEFFFF"/>
+          <w:sz w:val="23"/>
+          <w:szCs w:val="23"/>
+          <w:lang w:eastAsia="en-IN"/>
+        </w:rPr>
+        <w:t>Precision</w:t>
+      </w:r>
+      <w:r>
+        <w:rPr>
+          <w:rFonts w:ascii="Consolas" w:eastAsia="Times New Roman" w:hAnsi="Consolas" w:cs="Times New Roman"/>
+          <w:color w:val="89DDFF"/>
+          <w:sz w:val="23"/>
+          <w:szCs w:val="23"/>
+          <w:lang w:eastAsia="en-IN"/>
+        </w:rPr>
+        <w:t>:</w:t>
+      </w:r>
+      <w:r>
+        <w:rPr>
+          <w:rFonts w:ascii="Consolas" w:eastAsia="Times New Roman" w:hAnsi="Consolas" w:cs="Times New Roman"/>
+          <w:color w:val="EEFFFF"/>
+          <w:sz w:val="23"/>
+          <w:szCs w:val="23"/>
+          <w:lang w:eastAsia="en-IN"/>
+        </w:rPr>
+        <w:t> </w:t>
+      </w:r>
+      <w:r>
+        <w:rPr>
+          <w:rFonts w:ascii="Consolas" w:eastAsia="Times New Roman" w:hAnsi="Consolas" w:cs="Times New Roman"/>
+          <w:color w:val="F78C6C"/>
+          <w:sz w:val="23"/>
+          <w:szCs w:val="23"/>
+          <w:lang w:eastAsia="en-IN"/>
+        </w:rPr>
+        <w:t>0.25</w:t>
+      </w:r>
+    </w:p>
+    <w:p>
+      <w:pPr>
+        <w:shd w:val="clear" w:color="auto" w:fill="212121"/>
+        <w:spacing w:after="0" w:line="360" w:lineRule="atLeast"/>
+        <w:rPr>
+          <w:rFonts w:ascii="Consolas" w:eastAsia="Times New Roman" w:hAnsi="Consolas" w:cs="Times New Roman"/>
+          <w:color w:val="EEFFFF"/>
+          <w:sz w:val="23"/>
+          <w:szCs w:val="23"/>
+          <w:lang w:eastAsia="en-IN"/>
+        </w:rPr>
+      </w:pPr>
+      <w:r>
+        <w:rPr>
+          <w:rFonts w:ascii="Consolas" w:eastAsia="Times New Roman" w:hAnsi="Consolas" w:cs="Times New Roman"/>
+          <w:color w:val="EEFFFF"/>
+          <w:sz w:val="23"/>
+          <w:szCs w:val="23"/>
+          <w:lang w:eastAsia="en-IN"/>
+        </w:rPr>
+        <w:t>Recall</w:t>
+      </w:r>
+      <w:r>
+        <w:rPr>
+          <w:rFonts w:ascii="Consolas" w:eastAsia="Times New Roman" w:hAnsi="Consolas" w:cs="Times New Roman"/>
+          <w:color w:val="89DDFF"/>
+          <w:sz w:val="23"/>
+          <w:szCs w:val="23"/>
+          <w:lang w:eastAsia="en-IN"/>
+        </w:rPr>
+        <w:t>:</w:t>
+      </w:r>
+      <w:r>
+        <w:rPr>
+          <w:rFonts w:ascii="Consolas" w:eastAsia="Times New Roman" w:hAnsi="Consolas" w:cs="Times New Roman"/>
+          <w:color w:val="EEFFFF"/>
+          <w:sz w:val="23"/>
+          <w:szCs w:val="23"/>
+          <w:lang w:eastAsia="en-IN"/>
+        </w:rPr>
+        <w:t> </w:t>
+      </w:r>
+      <w:r>
+        <w:rPr>
+          <w:rFonts w:ascii="Consolas" w:eastAsia="Times New Roman" w:hAnsi="Consolas" w:cs="Times New Roman"/>
+          <w:color w:val="F78C6C"/>
+          <w:sz w:val="23"/>
+          <w:szCs w:val="23"/>
+          <w:lang w:eastAsia="en-IN"/>
+        </w:rPr>
+        <w:t>0.4</w:t>
+      </w:r>
+    </w:p>
+    <w:p>
+      <w:pPr>
+        <w:rPr>
           <w:lang w:eastAsia="en-IN"/>
         </w:rPr>
       </w:pPr>
@@ -2597,6 +4636,95 @@
       </w:pPr>
     </w:lvl>
   </w:abstractNum>
+  <w:abstractNum w:abstractNumId="4" w15:restartNumberingAfterBreak="0">
+    <w:nsid w:val="66355A8E"/>
+    <w:multiLevelType w:val="hybridMultilevel"/>
+    <w:tmpl w:val="07BAD95A"/>
+    <w:lvl w:ilvl="0" w:tplc="4009000F">
+      <w:start w:val="1"/>
+      <w:numFmt w:val="decimal"/>
+      <w:lvlText w:val="%1."/>
+      <w:lvlJc w:val="left"/>
+      <w:pPr>
+        <w:ind w:left="720" w:hanging="360"/>
+      </w:pPr>
+      <w:rPr>
+        <w:rFonts w:hint="default"/>
+      </w:rPr>
+    </w:lvl>
+    <w:lvl w:ilvl="1" w:tplc="40090019" w:tentative="1">
+      <w:start w:val="1"/>
+      <w:numFmt w:val="lowerLetter"/>
+      <w:lvlText w:val="%2."/>
+      <w:lvlJc w:val="left"/>
+      <w:pPr>
+        <w:ind w:left="1440" w:hanging="360"/>
+      </w:pPr>
+    </w:lvl>
+    <w:lvl w:ilvl="2" w:tplc="4009001B" w:tentative="1">
+      <w:start w:val="1"/>
+      <w:numFmt w:val="lowerRoman"/>
+      <w:lvlText w:val="%3."/>
+      <w:lvlJc w:val="right"/>
+      <w:pPr>
+        <w:ind w:left="2160" w:hanging="180"/>
+      </w:pPr>
+    </w:lvl>
+    <w:lvl w:ilvl="3" w:tplc="4009000F" w:tentative="1">
+      <w:start w:val="1"/>
+      <w:numFmt w:val="decimal"/>
+      <w:lvlText w:val="%4."/>
+      <w:lvlJc w:val="left"/>
+      <w:pPr>
+        <w:ind w:left="2880" w:hanging="360"/>
+      </w:pPr>
+    </w:lvl>
+    <w:lvl w:ilvl="4" w:tplc="40090019" w:tentative="1">
+      <w:start w:val="1"/>
+      <w:numFmt w:val="lowerLetter"/>
+      <w:lvlText w:val="%5."/>
+      <w:lvlJc w:val="left"/>
+      <w:pPr>
+        <w:ind w:left="3600" w:hanging="360"/>
+      </w:pPr>
+    </w:lvl>
+    <w:lvl w:ilvl="5" w:tplc="4009001B" w:tentative="1">
+      <w:start w:val="1"/>
+      <w:numFmt w:val="lowerRoman"/>
+      <w:lvlText w:val="%6."/>
+      <w:lvlJc w:val="right"/>
+      <w:pPr>
+        <w:ind w:left="4320" w:hanging="180"/>
+      </w:pPr>
+    </w:lvl>
+    <w:lvl w:ilvl="6" w:tplc="4009000F" w:tentative="1">
+      <w:start w:val="1"/>
+      <w:numFmt w:val="decimal"/>
+      <w:lvlText w:val="%7."/>
+      <w:lvlJc w:val="left"/>
+      <w:pPr>
+        <w:ind w:left="5040" w:hanging="360"/>
+      </w:pPr>
+    </w:lvl>
+    <w:lvl w:ilvl="7" w:tplc="40090019" w:tentative="1">
+      <w:start w:val="1"/>
+      <w:numFmt w:val="lowerLetter"/>
+      <w:lvlText w:val="%8."/>
+      <w:lvlJc w:val="left"/>
+      <w:pPr>
+        <w:ind w:left="5760" w:hanging="360"/>
+      </w:pPr>
+    </w:lvl>
+    <w:lvl w:ilvl="8" w:tplc="4009001B" w:tentative="1">
+      <w:start w:val="1"/>
+      <w:numFmt w:val="lowerRoman"/>
+      <w:lvlText w:val="%9."/>
+      <w:lvlJc w:val="right"/>
+      <w:pPr>
+        <w:ind w:left="6480" w:hanging="180"/>
+      </w:pPr>
+    </w:lvl>
+  </w:abstractNum>
   <w:num w:numId="1">
     <w:abstractNumId w:val="0"/>
   </w:num>
@@ -2608,6 +4736,9 @@
   </w:num>
   <w:num w:numId="4">
     <w:abstractNumId w:val="3"/>
+  </w:num>
+  <w:num w:numId="5">
+    <w:abstractNumId w:val="4"/>
   </w:num>
 </w:numbering>
 </file>
@@ -3297,6 +5428,37 @@
       <w:shd w:val="clear" w:color="auto" w:fill="E1DFDD"/>
     </w:rPr>
   </w:style>
+  <w:style w:type="character" w:styleId="FollowedHyperlink">
+    <w:name w:val="FollowedHyperlink"/>
+    <w:basedOn w:val="DefaultParagraphFont"/>
+    <w:uiPriority w:val="99"/>
+    <w:semiHidden/>
+    <w:unhideWhenUsed/>
+    <w:rsid w:val="00CC7D23"/>
+    <w:rPr>
+      <w:color w:val="954F72" w:themeColor="followedHyperlink"/>
+      <w:u w:val="single"/>
+    </w:rPr>
+  </w:style>
+  <w:style w:type="table" w:styleId="TableGrid">
+    <w:name w:val="Table Grid"/>
+    <w:basedOn w:val="TableNormal"/>
+    <w:uiPriority w:val="39"/>
+    <w:rsid w:val="00611CDF"/>
+    <w:pPr>
+      <w:spacing w:after="0" w:line="240" w:lineRule="auto"/>
+    </w:pPr>
+    <w:tblPr>
+      <w:tblBorders>
+        <w:top w:val="single" w:sz="4" w:space="0" w:color="auto"/>
+        <w:left w:val="single" w:sz="4" w:space="0" w:color="auto"/>
+        <w:bottom w:val="single" w:sz="4" w:space="0" w:color="auto"/>
+        <w:right w:val="single" w:sz="4" w:space="0" w:color="auto"/>
+        <w:insideH w:val="single" w:sz="4" w:space="0" w:color="auto"/>
+        <w:insideV w:val="single" w:sz="4" w:space="0" w:color="auto"/>
+      </w:tblBorders>
+    </w:tblPr>
+  </w:style>
 </w:styles>
 </file>
 

</xml_diff>